<commit_message>
Appendix added to writeup. Comments added and typos fixed to Lab3.R
</commit_message>
<xml_diff>
--- a/Lab#3/Lab#3_Writeup.docx
+++ b/Lab#3/Lab#3_Writeup.docx
@@ -609,19 +609,7 @@
                 <w:rPr>
                   <w:rFonts w:ascii="Cambria Math" w:eastAsiaTheme="minorEastAsia" w:hAnsi="Cambria Math" w:cs="Times New Roman"/>
                 </w:rPr>
-                <m:t>365</m:t>
-              </m:r>
-              <m:r>
-                <w:rPr>
-                  <w:rFonts w:ascii="Cambria Math" w:eastAsiaTheme="minorEastAsia" w:hAnsi="Cambria Math" w:cs="Times New Roman"/>
-                </w:rPr>
-                <m:t>P</m:t>
-              </m:r>
-              <m:r>
-                <w:rPr>
-                  <w:rFonts w:ascii="Cambria Math" w:eastAsiaTheme="minorEastAsia" w:hAnsi="Cambria Math" w:cs="Times New Roman"/>
-                </w:rPr>
-                <m:t>23</m:t>
+                <m:t>365P23</m:t>
               </m:r>
             </m:num>
             <m:den>
@@ -657,13 +645,7 @@
             <w:rPr>
               <w:rFonts w:ascii="Cambria Math" w:eastAsiaTheme="minorEastAsia" w:hAnsi="Cambria Math" w:cs="Times New Roman"/>
             </w:rPr>
-            <m:t>= .507</m:t>
-          </m:r>
-          <m:r>
-            <w:rPr>
-              <w:rFonts w:ascii="Cambria Math" w:eastAsiaTheme="minorEastAsia" w:hAnsi="Cambria Math" w:cs="Times New Roman"/>
-            </w:rPr>
-            <m:t>3</m:t>
+            <m:t>= .5073</m:t>
           </m:r>
         </m:oMath>
       </m:oMathPara>
@@ -744,19 +726,7 @@
         <w:rPr>
           <w:rFonts w:ascii="Times New Roman" w:eastAsiaTheme="minorEastAsia" w:hAnsi="Times New Roman" w:cs="Times New Roman"/>
         </w:rPr>
-        <w:t>For 1</w:t>
-      </w:r>
-      <w:r>
-        <w:rPr>
-          <w:rFonts w:ascii="Times New Roman" w:eastAsiaTheme="minorEastAsia" w:hAnsi="Times New Roman" w:cs="Times New Roman"/>
-        </w:rPr>
-        <w:t>0</w:t>
-      </w:r>
-      <w:r>
-        <w:rPr>
-          <w:rFonts w:ascii="Times New Roman" w:eastAsiaTheme="minorEastAsia" w:hAnsi="Times New Roman" w:cs="Times New Roman"/>
-        </w:rPr>
-        <w:t xml:space="preserve">,000 trials: </w:t>
+        <w:t xml:space="preserve">For 10,000 trials: </w:t>
       </w:r>
       <m:oMath>
         <m:d>
@@ -775,13 +745,7 @@
               <w:rPr>
                 <w:rFonts w:ascii="Cambria Math" w:eastAsiaTheme="minorEastAsia" w:hAnsi="Cambria Math" w:cs="Times New Roman"/>
               </w:rPr>
-              <m:t>.5073- .5</m:t>
-            </m:r>
-            <m:r>
-              <w:rPr>
-                <w:rFonts w:ascii="Cambria Math" w:eastAsiaTheme="minorEastAsia" w:hAnsi="Cambria Math" w:cs="Times New Roman"/>
-              </w:rPr>
-              <m:t>055</m:t>
+              <m:t>.5073- .5055</m:t>
             </m:r>
           </m:e>
         </m:d>
@@ -789,13 +753,7 @@
           <w:rPr>
             <w:rFonts w:ascii="Cambria Math" w:eastAsiaTheme="minorEastAsia" w:hAnsi="Cambria Math" w:cs="Times New Roman"/>
           </w:rPr>
-          <m:t>= .</m:t>
-        </m:r>
-        <m:r>
-          <w:rPr>
-            <w:rFonts w:ascii="Cambria Math" w:eastAsiaTheme="minorEastAsia" w:hAnsi="Cambria Math" w:cs="Times New Roman"/>
-          </w:rPr>
-          <m:t>0018</m:t>
+          <m:t>= .0018</m:t>
         </m:r>
       </m:oMath>
       <w:r>
@@ -817,19 +775,7 @@
         <w:rPr>
           <w:rFonts w:ascii="Times New Roman" w:eastAsiaTheme="minorEastAsia" w:hAnsi="Times New Roman" w:cs="Times New Roman"/>
         </w:rPr>
-        <w:t xml:space="preserve">For </w:t>
-      </w:r>
-      <w:r>
-        <w:rPr>
-          <w:rFonts w:ascii="Times New Roman" w:eastAsiaTheme="minorEastAsia" w:hAnsi="Times New Roman" w:cs="Times New Roman"/>
-        </w:rPr>
-        <w:t>50</w:t>
-      </w:r>
-      <w:r>
-        <w:rPr>
-          <w:rFonts w:ascii="Times New Roman" w:eastAsiaTheme="minorEastAsia" w:hAnsi="Times New Roman" w:cs="Times New Roman"/>
-        </w:rPr>
-        <w:t xml:space="preserve">,000 trials: </w:t>
+        <w:t xml:space="preserve">For 50,000 trials: </w:t>
       </w:r>
       <m:oMath>
         <m:d>
@@ -848,13 +794,7 @@
               <w:rPr>
                 <w:rFonts w:ascii="Cambria Math" w:eastAsiaTheme="minorEastAsia" w:hAnsi="Cambria Math" w:cs="Times New Roman"/>
               </w:rPr>
-              <m:t>.5073- .5</m:t>
-            </m:r>
-            <m:r>
-              <w:rPr>
-                <w:rFonts w:ascii="Cambria Math" w:eastAsiaTheme="minorEastAsia" w:hAnsi="Cambria Math" w:cs="Times New Roman"/>
-              </w:rPr>
-              <m:t>104</m:t>
+              <m:t>.5073- .5104</m:t>
             </m:r>
           </m:e>
         </m:d>
@@ -862,13 +802,7 @@
           <w:rPr>
             <w:rFonts w:ascii="Cambria Math" w:eastAsiaTheme="minorEastAsia" w:hAnsi="Cambria Math" w:cs="Times New Roman"/>
           </w:rPr>
-          <m:t>= .0</m:t>
-        </m:r>
-        <m:r>
-          <w:rPr>
-            <w:rFonts w:ascii="Cambria Math" w:eastAsiaTheme="minorEastAsia" w:hAnsi="Cambria Math" w:cs="Times New Roman"/>
-          </w:rPr>
-          <m:t>031</m:t>
+          <m:t>= .0031</m:t>
         </m:r>
       </m:oMath>
       <w:r>
@@ -1319,6 +1253,17 @@
           <w:rFonts w:ascii="Times New Roman" w:eastAsiaTheme="minorEastAsia" w:hAnsi="Times New Roman" w:cs="Times New Roman"/>
         </w:rPr>
         <w:tab/>
+      </w:r>
+      <w:r>
+        <w:rPr>
+          <w:rFonts w:ascii="Times New Roman" w:eastAsiaTheme="minorEastAsia" w:hAnsi="Times New Roman" w:cs="Times New Roman"/>
+        </w:rPr>
+        <w:t xml:space="preserve">Sample </w:t>
+      </w:r>
+      <w:r>
+        <w:rPr>
+          <w:rFonts w:ascii="Times New Roman" w:eastAsiaTheme="minorEastAsia" w:hAnsi="Times New Roman" w:cs="Times New Roman"/>
+        </w:rPr>
         <w:t>Mean: -2.396</w:t>
       </w:r>
     </w:p>
@@ -1335,6 +1280,17 @@
           <w:rFonts w:ascii="Times New Roman" w:eastAsiaTheme="minorEastAsia" w:hAnsi="Times New Roman" w:cs="Times New Roman"/>
         </w:rPr>
         <w:tab/>
+      </w:r>
+      <w:r>
+        <w:rPr>
+          <w:rFonts w:ascii="Times New Roman" w:eastAsiaTheme="minorEastAsia" w:hAnsi="Times New Roman" w:cs="Times New Roman"/>
+        </w:rPr>
+        <w:t xml:space="preserve">Sample </w:t>
+      </w:r>
+      <w:r>
+        <w:rPr>
+          <w:rFonts w:ascii="Times New Roman" w:eastAsiaTheme="minorEastAsia" w:hAnsi="Times New Roman" w:cs="Times New Roman"/>
+        </w:rPr>
         <w:t>Standard Deviation: 8.703</w:t>
       </w:r>
     </w:p>
@@ -1351,7 +1307,30 @@
           <w:rFonts w:ascii="Times New Roman" w:eastAsiaTheme="minorEastAsia" w:hAnsi="Times New Roman" w:cs="Times New Roman"/>
         </w:rPr>
         <w:tab/>
-        <w:t>Variation: 75.7509</w:t>
+      </w:r>
+      <w:r>
+        <w:rPr>
+          <w:rFonts w:ascii="Times New Roman" w:eastAsiaTheme="minorEastAsia" w:hAnsi="Times New Roman" w:cs="Times New Roman"/>
+        </w:rPr>
+        <w:t xml:space="preserve">Sample </w:t>
+      </w:r>
+      <w:r>
+        <w:rPr>
+          <w:rFonts w:ascii="Times New Roman" w:eastAsiaTheme="minorEastAsia" w:hAnsi="Times New Roman" w:cs="Times New Roman"/>
+        </w:rPr>
+        <w:t>Varia</w:t>
+      </w:r>
+      <w:r>
+        <w:rPr>
+          <w:rFonts w:ascii="Times New Roman" w:eastAsiaTheme="minorEastAsia" w:hAnsi="Times New Roman" w:cs="Times New Roman"/>
+        </w:rPr>
+        <w:t>nce</w:t>
+      </w:r>
+      <w:r>
+        <w:rPr>
+          <w:rFonts w:ascii="Times New Roman" w:eastAsiaTheme="minorEastAsia" w:hAnsi="Times New Roman" w:cs="Times New Roman"/>
+        </w:rPr>
+        <w:t>: 75.7509</w:t>
       </w:r>
     </w:p>
     <w:p>
@@ -2136,13 +2115,7 @@
                     <w:rPr>
                       <w:rFonts w:ascii="Cambria Math" w:eastAsiaTheme="minorEastAsia" w:hAnsi="Cambria Math" w:cs="Times New Roman"/>
                     </w:rPr>
-                    <m:t>0</m:t>
-                  </m:r>
-                  <m:r>
-                    <w:rPr>
-                      <w:rFonts w:ascii="Cambria Math" w:eastAsiaTheme="minorEastAsia" w:hAnsi="Cambria Math" w:cs="Times New Roman"/>
-                    </w:rPr>
-                    <m:t>-</m:t>
+                    <m:t>0-</m:t>
                   </m:r>
                   <m:d>
                     <m:dPr>
@@ -2248,13 +2221,7 @@
                     <w:rPr>
                       <w:rFonts w:ascii="Cambria Math" w:eastAsiaTheme="minorEastAsia" w:hAnsi="Cambria Math" w:cs="Times New Roman"/>
                     </w:rPr>
-                    <m:t>0</m:t>
-                  </m:r>
-                  <m:r>
-                    <w:rPr>
-                      <w:rFonts w:ascii="Cambria Math" w:eastAsiaTheme="minorEastAsia" w:hAnsi="Cambria Math" w:cs="Times New Roman"/>
-                    </w:rPr>
-                    <m:t>-</m:t>
+                    <m:t>0-</m:t>
                   </m:r>
                   <m:d>
                     <m:dPr>
@@ -2360,13 +2327,7 @@
                     <w:rPr>
                       <w:rFonts w:ascii="Cambria Math" w:eastAsiaTheme="minorEastAsia" w:hAnsi="Cambria Math" w:cs="Times New Roman"/>
                     </w:rPr>
-                    <m:t>24</m:t>
-                  </m:r>
-                  <m:r>
-                    <w:rPr>
-                      <w:rFonts w:ascii="Cambria Math" w:eastAsiaTheme="minorEastAsia" w:hAnsi="Cambria Math" w:cs="Times New Roman"/>
-                    </w:rPr>
-                    <m:t>-</m:t>
+                    <m:t>24-</m:t>
                   </m:r>
                   <m:d>
                     <m:dPr>
@@ -2446,36 +2407,10 @@
             <w:rPr>
               <w:rFonts w:ascii="Cambria Math" w:eastAsiaTheme="minorEastAsia" w:hAnsi="Cambria Math" w:cs="Times New Roman"/>
             </w:rPr>
-            <m:t xml:space="preserve">+ </m:t>
-          </m:r>
-          <m:r>
-            <w:rPr>
-              <w:rFonts w:ascii="Cambria Math" w:eastAsiaTheme="minorEastAsia" w:hAnsi="Cambria Math" w:cs="Times New Roman"/>
-            </w:rPr>
-            <m:t>=</m:t>
-          </m:r>
-          <m:r>
-            <w:rPr>
-              <w:rFonts w:ascii="Cambria Math" w:eastAsiaTheme="minorEastAsia" w:hAnsi="Cambria Math" w:cs="Times New Roman"/>
-            </w:rPr>
-            <m:t>104.16</m:t>
-          </m:r>
-          <m:r>
-            <w:rPr>
-              <w:rFonts w:ascii="Cambria Math" w:eastAsiaTheme="minorEastAsia" w:hAnsi="Cambria Math" w:cs="Times New Roman"/>
-            </w:rPr>
-            <m:t>6</m:t>
-          </m:r>
-          <m:r>
-            <w:rPr>
-              <w:rFonts w:ascii="Cambria Math" w:eastAsiaTheme="minorEastAsia" w:hAnsi="Cambria Math" w:cs="Times New Roman"/>
-            </w:rPr>
-            <m:t>7</m:t>
+            <m:t>+ =104.1667</m:t>
           </m:r>
         </m:oMath>
       </m:oMathPara>
-      <w:bookmarkStart w:id="0" w:name="_GoBack"/>
-      <w:bookmarkEnd w:id="0"/>
     </w:p>
     <w:p>
       <w:pPr>
@@ -2600,19 +2535,7 @@
               <w:rPr>
                 <w:rFonts w:ascii="Cambria Math" w:eastAsiaTheme="minorEastAsia" w:hAnsi="Cambria Math" w:cs="Times New Roman"/>
               </w:rPr>
-              <m:t>104.16</m:t>
-            </m:r>
-            <m:r>
-              <w:rPr>
-                <w:rFonts w:ascii="Cambria Math" w:eastAsiaTheme="minorEastAsia" w:hAnsi="Cambria Math" w:cs="Times New Roman"/>
-              </w:rPr>
-              <m:t>6</m:t>
-            </m:r>
-            <m:r>
-              <w:rPr>
-                <w:rFonts w:ascii="Cambria Math" w:eastAsiaTheme="minorEastAsia" w:hAnsi="Cambria Math" w:cs="Times New Roman"/>
-              </w:rPr>
-              <m:t>7</m:t>
+              <m:t>104.1667</m:t>
             </m:r>
           </m:e>
         </m:rad>
@@ -2620,13 +2543,7 @@
           <w:rPr>
             <w:rFonts w:ascii="Cambria Math" w:eastAsiaTheme="minorEastAsia" w:hAnsi="Cambria Math" w:cs="Times New Roman"/>
           </w:rPr>
-          <m:t>= 10.206</m:t>
-        </m:r>
-        <m:r>
-          <w:rPr>
-            <w:rFonts w:ascii="Cambria Math" w:eastAsiaTheme="minorEastAsia" w:hAnsi="Cambria Math" w:cs="Times New Roman"/>
-          </w:rPr>
-          <m:t>2</m:t>
+          <m:t>= 10.2062</m:t>
         </m:r>
       </m:oMath>
     </w:p>
@@ -2824,50 +2741,3551 @@
           <w:rPr>
             <w:rFonts w:ascii="Cambria Math" w:eastAsiaTheme="minorEastAsia" w:hAnsi="Cambria Math" w:cs="Times New Roman"/>
           </w:rPr>
-          <m:t>|</m:t>
-        </m:r>
-        <m:r>
-          <w:rPr>
-            <w:rFonts w:ascii="Cambria Math" w:eastAsiaTheme="minorEastAsia" w:hAnsi="Cambria Math" w:cs="Times New Roman"/>
-          </w:rPr>
-          <m:t>10.2062-8.703</m:t>
-        </m:r>
-        <m:r>
-          <w:rPr>
-            <w:rFonts w:ascii="Cambria Math" w:eastAsiaTheme="minorEastAsia" w:hAnsi="Cambria Math" w:cs="Times New Roman"/>
-          </w:rPr>
-          <m:t>|=</m:t>
-        </m:r>
-        <m:r>
-          <w:rPr>
-            <w:rFonts w:ascii="Cambria Math" w:eastAsiaTheme="minorEastAsia" w:hAnsi="Cambria Math" w:cs="Times New Roman"/>
-          </w:rPr>
-          <m:t>1.5032</m:t>
-        </m:r>
-        <m:r>
-          <w:rPr>
-            <w:rFonts w:ascii="Cambria Math" w:eastAsiaTheme="minorEastAsia" w:hAnsi="Cambria Math" w:cs="Times New Roman"/>
-          </w:rPr>
-          <m:t xml:space="preserve"> </m:t>
+          <m:t xml:space="preserve">|10.2062-8.703|=1.5032 </m:t>
         </m:r>
       </m:oMath>
       <w:r>
         <w:rPr>
           <w:rFonts w:ascii="Times New Roman" w:eastAsiaTheme="minorEastAsia" w:hAnsi="Times New Roman" w:cs="Times New Roman"/>
         </w:rPr>
+        <w:t xml:space="preserve"> absolute value difference</w:t>
+      </w:r>
+    </w:p>
+    <w:p>
+      <w:pPr>
+        <w:spacing w:line="276" w:lineRule="auto"/>
+        <w:rPr>
+          <w:rFonts w:ascii="Times New Roman" w:eastAsiaTheme="minorEastAsia" w:hAnsi="Times New Roman" w:cs="Times New Roman"/>
+        </w:rPr>
+      </w:pPr>
+    </w:p>
+    <w:p>
+      <w:pPr>
+        <w:spacing w:line="276" w:lineRule="auto"/>
+        <w:rPr>
+          <w:rFonts w:ascii="Times New Roman" w:eastAsiaTheme="minorEastAsia" w:hAnsi="Times New Roman" w:cs="Times New Roman"/>
+        </w:rPr>
+      </w:pPr>
+    </w:p>
+    <w:p>
+      <w:pPr>
+        <w:spacing w:line="276" w:lineRule="auto"/>
+        <w:rPr>
+          <w:rFonts w:ascii="Times New Roman" w:eastAsiaTheme="minorEastAsia" w:hAnsi="Times New Roman" w:cs="Times New Roman"/>
+        </w:rPr>
+      </w:pPr>
+    </w:p>
+    <w:p>
+      <w:pPr>
+        <w:spacing w:line="276" w:lineRule="auto"/>
+        <w:rPr>
+          <w:rFonts w:ascii="Times New Roman" w:eastAsiaTheme="minorEastAsia" w:hAnsi="Times New Roman" w:cs="Times New Roman"/>
+        </w:rPr>
+      </w:pPr>
+    </w:p>
+    <w:p>
+      <w:pPr>
+        <w:spacing w:line="276" w:lineRule="auto"/>
+        <w:rPr>
+          <w:rFonts w:ascii="Times New Roman" w:eastAsiaTheme="minorEastAsia" w:hAnsi="Times New Roman" w:cs="Times New Roman"/>
+        </w:rPr>
+      </w:pPr>
+    </w:p>
+    <w:p>
+      <w:pPr>
+        <w:spacing w:line="276" w:lineRule="auto"/>
+        <w:rPr>
+          <w:rFonts w:ascii="Times New Roman" w:eastAsiaTheme="minorEastAsia" w:hAnsi="Times New Roman" w:cs="Times New Roman"/>
+        </w:rPr>
+      </w:pPr>
+    </w:p>
+    <w:p>
+      <w:pPr>
+        <w:spacing w:line="276" w:lineRule="auto"/>
+        <w:rPr>
+          <w:rFonts w:ascii="Times New Roman" w:eastAsiaTheme="minorEastAsia" w:hAnsi="Times New Roman" w:cs="Times New Roman"/>
+        </w:rPr>
+      </w:pPr>
+    </w:p>
+    <w:p>
+      <w:pPr>
+        <w:spacing w:line="276" w:lineRule="auto"/>
+        <w:rPr>
+          <w:rFonts w:ascii="Times New Roman" w:eastAsiaTheme="minorEastAsia" w:hAnsi="Times New Roman" w:cs="Times New Roman"/>
+        </w:rPr>
+      </w:pPr>
+    </w:p>
+    <w:p>
+      <w:pPr>
+        <w:spacing w:line="276" w:lineRule="auto"/>
+        <w:rPr>
+          <w:rFonts w:ascii="Times New Roman" w:eastAsiaTheme="minorEastAsia" w:hAnsi="Times New Roman" w:cs="Times New Roman"/>
+        </w:rPr>
+      </w:pPr>
+    </w:p>
+    <w:p>
+      <w:pPr>
+        <w:spacing w:line="276" w:lineRule="auto"/>
+        <w:rPr>
+          <w:rFonts w:ascii="Times New Roman" w:eastAsiaTheme="minorEastAsia" w:hAnsi="Times New Roman" w:cs="Times New Roman"/>
+        </w:rPr>
+      </w:pPr>
+    </w:p>
+    <w:p>
+      <w:pPr>
+        <w:spacing w:line="276" w:lineRule="auto"/>
+        <w:rPr>
+          <w:rFonts w:ascii="Times New Roman" w:eastAsiaTheme="minorEastAsia" w:hAnsi="Times New Roman" w:cs="Times New Roman"/>
+        </w:rPr>
+      </w:pPr>
+    </w:p>
+    <w:p>
+      <w:pPr>
+        <w:spacing w:line="276" w:lineRule="auto"/>
+        <w:rPr>
+          <w:rFonts w:ascii="Times New Roman" w:eastAsiaTheme="minorEastAsia" w:hAnsi="Times New Roman" w:cs="Times New Roman"/>
+        </w:rPr>
+      </w:pPr>
+    </w:p>
+    <w:p>
+      <w:pPr>
+        <w:spacing w:line="276" w:lineRule="auto"/>
+        <w:rPr>
+          <w:rFonts w:ascii="Times New Roman" w:eastAsiaTheme="minorEastAsia" w:hAnsi="Times New Roman" w:cs="Times New Roman"/>
+        </w:rPr>
+      </w:pPr>
+    </w:p>
+    <w:p>
+      <w:pPr>
+        <w:spacing w:line="276" w:lineRule="auto"/>
+        <w:rPr>
+          <w:rFonts w:ascii="Times New Roman" w:eastAsiaTheme="minorEastAsia" w:hAnsi="Times New Roman" w:cs="Times New Roman"/>
+        </w:rPr>
+      </w:pPr>
+    </w:p>
+    <w:p>
+      <w:pPr>
+        <w:spacing w:line="276" w:lineRule="auto"/>
+        <w:rPr>
+          <w:rFonts w:ascii="Times New Roman" w:eastAsiaTheme="minorEastAsia" w:hAnsi="Times New Roman" w:cs="Times New Roman"/>
+        </w:rPr>
+      </w:pPr>
+    </w:p>
+    <w:p>
+      <w:pPr>
+        <w:spacing w:line="276" w:lineRule="auto"/>
+        <w:rPr>
+          <w:rFonts w:ascii="Times New Roman" w:eastAsiaTheme="minorEastAsia" w:hAnsi="Times New Roman" w:cs="Times New Roman"/>
+        </w:rPr>
+      </w:pPr>
+    </w:p>
+    <w:p>
+      <w:pPr>
+        <w:spacing w:line="276" w:lineRule="auto"/>
+        <w:rPr>
+          <w:rFonts w:ascii="Times New Roman" w:eastAsiaTheme="minorEastAsia" w:hAnsi="Times New Roman" w:cs="Times New Roman"/>
+        </w:rPr>
+      </w:pPr>
+    </w:p>
+    <w:p>
+      <w:pPr>
+        <w:spacing w:line="276" w:lineRule="auto"/>
+        <w:rPr>
+          <w:rFonts w:ascii="Times New Roman" w:eastAsiaTheme="minorEastAsia" w:hAnsi="Times New Roman" w:cs="Times New Roman"/>
+        </w:rPr>
+      </w:pPr>
+    </w:p>
+    <w:p>
+      <w:pPr>
+        <w:spacing w:line="276" w:lineRule="auto"/>
+        <w:rPr>
+          <w:rFonts w:ascii="Times New Roman" w:eastAsiaTheme="minorEastAsia" w:hAnsi="Times New Roman" w:cs="Times New Roman"/>
+        </w:rPr>
+      </w:pPr>
+    </w:p>
+    <w:p>
+      <w:pPr>
+        <w:spacing w:line="276" w:lineRule="auto"/>
+        <w:rPr>
+          <w:rFonts w:ascii="Times New Roman" w:eastAsiaTheme="minorEastAsia" w:hAnsi="Times New Roman" w:cs="Times New Roman"/>
+        </w:rPr>
+      </w:pPr>
+    </w:p>
+    <w:p>
+      <w:pPr>
+        <w:spacing w:line="276" w:lineRule="auto"/>
+        <w:rPr>
+          <w:rFonts w:ascii="Times New Roman" w:eastAsiaTheme="minorEastAsia" w:hAnsi="Times New Roman" w:cs="Times New Roman"/>
+        </w:rPr>
+      </w:pPr>
+    </w:p>
+    <w:p>
+      <w:pPr>
+        <w:spacing w:line="276" w:lineRule="auto"/>
+        <w:rPr>
+          <w:rFonts w:ascii="Times New Roman" w:eastAsiaTheme="minorEastAsia" w:hAnsi="Times New Roman" w:cs="Times New Roman"/>
+        </w:rPr>
+      </w:pPr>
+    </w:p>
+    <w:p>
+      <w:pPr>
+        <w:spacing w:line="276" w:lineRule="auto"/>
+        <w:rPr>
+          <w:rFonts w:ascii="Times New Roman" w:eastAsiaTheme="minorEastAsia" w:hAnsi="Times New Roman" w:cs="Times New Roman"/>
+        </w:rPr>
+      </w:pPr>
+    </w:p>
+    <w:p>
+      <w:pPr>
+        <w:spacing w:line="276" w:lineRule="auto"/>
+        <w:rPr>
+          <w:rFonts w:ascii="Times New Roman" w:eastAsiaTheme="minorEastAsia" w:hAnsi="Times New Roman" w:cs="Times New Roman"/>
+        </w:rPr>
+      </w:pPr>
+    </w:p>
+    <w:p>
+      <w:pPr>
+        <w:spacing w:line="276" w:lineRule="auto"/>
+        <w:rPr>
+          <w:rFonts w:ascii="Times New Roman" w:eastAsiaTheme="minorEastAsia" w:hAnsi="Times New Roman" w:cs="Times New Roman"/>
+        </w:rPr>
+      </w:pPr>
+    </w:p>
+    <w:p>
+      <w:pPr>
+        <w:spacing w:line="276" w:lineRule="auto"/>
+        <w:rPr>
+          <w:rFonts w:ascii="Times New Roman" w:eastAsiaTheme="minorEastAsia" w:hAnsi="Times New Roman" w:cs="Times New Roman"/>
+        </w:rPr>
+      </w:pPr>
+    </w:p>
+    <w:p>
+      <w:pPr>
+        <w:spacing w:line="276" w:lineRule="auto"/>
+        <w:rPr>
+          <w:rFonts w:ascii="Times New Roman" w:eastAsiaTheme="minorEastAsia" w:hAnsi="Times New Roman" w:cs="Times New Roman"/>
+        </w:rPr>
+      </w:pPr>
+    </w:p>
+    <w:p>
+      <w:pPr>
+        <w:spacing w:line="276" w:lineRule="auto"/>
+        <w:rPr>
+          <w:rFonts w:ascii="Times New Roman" w:eastAsiaTheme="minorEastAsia" w:hAnsi="Times New Roman" w:cs="Times New Roman"/>
+        </w:rPr>
+      </w:pPr>
+    </w:p>
+    <w:p>
+      <w:pPr>
+        <w:spacing w:line="276" w:lineRule="auto"/>
+        <w:rPr>
+          <w:rFonts w:ascii="Times New Roman" w:eastAsiaTheme="minorEastAsia" w:hAnsi="Times New Roman" w:cs="Times New Roman"/>
+        </w:rPr>
+      </w:pPr>
+    </w:p>
+    <w:p>
+      <w:pPr>
+        <w:spacing w:line="276" w:lineRule="auto"/>
+        <w:rPr>
+          <w:rFonts w:ascii="Times New Roman" w:eastAsiaTheme="minorEastAsia" w:hAnsi="Times New Roman" w:cs="Times New Roman"/>
+        </w:rPr>
+      </w:pPr>
+    </w:p>
+    <w:p>
+      <w:pPr>
+        <w:spacing w:line="276" w:lineRule="auto"/>
+        <w:rPr>
+          <w:rFonts w:ascii="Times New Roman" w:eastAsiaTheme="minorEastAsia" w:hAnsi="Times New Roman" w:cs="Times New Roman"/>
+        </w:rPr>
+      </w:pPr>
+    </w:p>
+    <w:p>
+      <w:pPr>
+        <w:autoSpaceDE w:val="0"/>
+        <w:autoSpaceDN w:val="0"/>
+        <w:adjustRightInd w:val="0"/>
+        <w:rPr>
+          <w:rFonts w:ascii="Courier" w:hAnsi="Courier" w:cs="Courier"/>
+        </w:rPr>
+      </w:pPr>
+      <w:r>
+        <w:rPr>
+          <w:rFonts w:ascii="Courier" w:hAnsi="Courier" w:cs="Courier"/>
+          <w:i/>
+          <w:iCs/>
+          <w:color w:val="9C819F"/>
+        </w:rPr>
+        <w:lastRenderedPageBreak/>
+        <w:t>#R Code for Lab 3</w:t>
+      </w:r>
+    </w:p>
+    <w:p>
+      <w:pPr>
+        <w:autoSpaceDE w:val="0"/>
+        <w:autoSpaceDN w:val="0"/>
+        <w:adjustRightInd w:val="0"/>
+        <w:rPr>
+          <w:rFonts w:ascii="Courier" w:hAnsi="Courier" w:cs="Courier"/>
+        </w:rPr>
+      </w:pPr>
+    </w:p>
+    <w:p>
+      <w:pPr>
+        <w:autoSpaceDE w:val="0"/>
+        <w:autoSpaceDN w:val="0"/>
+        <w:adjustRightInd w:val="0"/>
+        <w:rPr>
+          <w:rFonts w:ascii="Courier" w:hAnsi="Courier" w:cs="Courier"/>
+        </w:rPr>
+      </w:pPr>
+      <w:r>
+        <w:rPr>
+          <w:rFonts w:ascii="Courier" w:hAnsi="Courier" w:cs="Courier"/>
+          <w:i/>
+          <w:iCs/>
+          <w:color w:val="9C819F"/>
+        </w:rPr>
+        <w:t>#1</w:t>
+      </w:r>
+    </w:p>
+    <w:p>
+      <w:pPr>
+        <w:autoSpaceDE w:val="0"/>
+        <w:autoSpaceDN w:val="0"/>
+        <w:adjustRightInd w:val="0"/>
+        <w:rPr>
+          <w:rFonts w:ascii="Courier" w:hAnsi="Courier" w:cs="Courier"/>
+        </w:rPr>
+      </w:pPr>
+      <w:r>
+        <w:rPr>
+          <w:rFonts w:ascii="Courier" w:hAnsi="Courier" w:cs="Courier"/>
+          <w:i/>
+          <w:iCs/>
+          <w:color w:val="9C819F"/>
+        </w:rPr>
+        <w:t>#(a)</w:t>
+      </w:r>
+    </w:p>
+    <w:p>
+      <w:pPr>
+        <w:autoSpaceDE w:val="0"/>
+        <w:autoSpaceDN w:val="0"/>
+        <w:adjustRightInd w:val="0"/>
+        <w:rPr>
+          <w:rFonts w:ascii="Courier" w:hAnsi="Courier" w:cs="Courier"/>
+        </w:rPr>
+      </w:pPr>
+    </w:p>
+    <w:p>
+      <w:pPr>
+        <w:autoSpaceDE w:val="0"/>
+        <w:autoSpaceDN w:val="0"/>
+        <w:adjustRightInd w:val="0"/>
+        <w:rPr>
+          <w:rFonts w:ascii="Courier" w:hAnsi="Courier" w:cs="Courier"/>
+        </w:rPr>
+      </w:pPr>
+      <w:r>
+        <w:rPr>
+          <w:rFonts w:ascii="Courier" w:hAnsi="Courier" w:cs="Courier"/>
+          <w:i/>
+          <w:iCs/>
+          <w:color w:val="9C819F"/>
+        </w:rPr>
+        <w:t xml:space="preserve">#This function calculates the </w:t>
+      </w:r>
+      <w:r>
+        <w:rPr>
+          <w:rFonts w:ascii="Courier" w:hAnsi="Courier" w:cs="Courier"/>
+          <w:i/>
+          <w:iCs/>
+          <w:color w:val="9C819F"/>
+        </w:rPr>
+        <w:t>probability</w:t>
+      </w:r>
+      <w:r>
+        <w:rPr>
+          <w:rFonts w:ascii="Courier" w:hAnsi="Courier" w:cs="Courier"/>
+          <w:i/>
+          <w:iCs/>
+          <w:color w:val="9C819F"/>
+        </w:rPr>
+        <w:t xml:space="preserve"> of a "double six" showing up in 24 pair rolls for n amount of times</w:t>
+      </w:r>
+    </w:p>
+    <w:p>
+      <w:pPr>
+        <w:autoSpaceDE w:val="0"/>
+        <w:autoSpaceDN w:val="0"/>
+        <w:adjustRightInd w:val="0"/>
+        <w:rPr>
+          <w:rFonts w:ascii="Courier" w:hAnsi="Courier" w:cs="Courier"/>
+        </w:rPr>
+      </w:pPr>
+      <w:proofErr w:type="spellStart"/>
+      <w:r>
+        <w:rPr>
+          <w:rFonts w:ascii="Courier" w:hAnsi="Courier" w:cs="Courier"/>
+          <w:color w:val="464646"/>
+        </w:rPr>
+        <w:t>dieSim</w:t>
+      </w:r>
+      <w:proofErr w:type="spellEnd"/>
+      <w:r>
+        <w:rPr>
+          <w:rFonts w:ascii="Courier" w:hAnsi="Courier" w:cs="Courier"/>
+        </w:rPr>
         <w:t xml:space="preserve"> </w:t>
       </w:r>
       <w:r>
         <w:rPr>
-          <w:rFonts w:ascii="Times New Roman" w:eastAsiaTheme="minorEastAsia" w:hAnsi="Times New Roman" w:cs="Times New Roman"/>
-        </w:rPr>
-        <w:t>absolute</w:t>
-      </w:r>
-      <w:r>
-        <w:rPr>
-          <w:rFonts w:ascii="Times New Roman" w:eastAsiaTheme="minorEastAsia" w:hAnsi="Times New Roman" w:cs="Times New Roman"/>
-        </w:rPr>
-        <w:t xml:space="preserve"> value difference</w:t>
+          <w:rFonts w:ascii="Courier" w:hAnsi="Courier" w:cs="Courier"/>
+          <w:color w:val="9F4552"/>
+        </w:rPr>
+        <w:t>=</w:t>
+      </w:r>
+      <w:r>
+        <w:rPr>
+          <w:rFonts w:ascii="Courier" w:hAnsi="Courier" w:cs="Courier"/>
+        </w:rPr>
+        <w:t xml:space="preserve"> </w:t>
+      </w:r>
+      <w:r>
+        <w:rPr>
+          <w:rFonts w:ascii="Courier" w:hAnsi="Courier" w:cs="Courier"/>
+          <w:b/>
+          <w:bCs/>
+          <w:color w:val="204B82"/>
+        </w:rPr>
+        <w:t>function</w:t>
+      </w:r>
+      <w:r>
+        <w:rPr>
+          <w:rFonts w:ascii="Courier" w:hAnsi="Courier" w:cs="Courier"/>
+          <w:color w:val="464646"/>
+        </w:rPr>
+        <w:t>(</w:t>
+      </w:r>
+      <w:r>
+        <w:rPr>
+          <w:rFonts w:ascii="Courier" w:hAnsi="Courier" w:cs="Courier"/>
+          <w:color w:val="479D43"/>
+        </w:rPr>
+        <w:t>n</w:t>
+      </w:r>
+      <w:r>
+        <w:rPr>
+          <w:rFonts w:ascii="Courier" w:hAnsi="Courier" w:cs="Courier"/>
+          <w:color w:val="464646"/>
+        </w:rPr>
+        <w:t>) {</w:t>
+      </w:r>
+    </w:p>
+    <w:p>
+      <w:pPr>
+        <w:autoSpaceDE w:val="0"/>
+        <w:autoSpaceDN w:val="0"/>
+        <w:adjustRightInd w:val="0"/>
+        <w:rPr>
+          <w:rFonts w:ascii="Courier" w:hAnsi="Courier" w:cs="Courier"/>
+        </w:rPr>
+      </w:pPr>
+      <w:r>
+        <w:rPr>
+          <w:rFonts w:ascii="Courier" w:hAnsi="Courier" w:cs="Courier"/>
+        </w:rPr>
+        <w:t xml:space="preserve">  </w:t>
+      </w:r>
+      <w:r>
+        <w:rPr>
+          <w:rFonts w:ascii="Courier" w:hAnsi="Courier" w:cs="Courier"/>
+          <w:color w:val="464646"/>
+        </w:rPr>
+        <w:t>success</w:t>
+      </w:r>
+      <w:r>
+        <w:rPr>
+          <w:rFonts w:ascii="Courier" w:hAnsi="Courier" w:cs="Courier"/>
+        </w:rPr>
+        <w:t xml:space="preserve"> </w:t>
+      </w:r>
+      <w:r>
+        <w:rPr>
+          <w:rFonts w:ascii="Courier" w:hAnsi="Courier" w:cs="Courier"/>
+          <w:color w:val="9F4552"/>
+        </w:rPr>
+        <w:t>=</w:t>
+      </w:r>
+      <w:r>
+        <w:rPr>
+          <w:rFonts w:ascii="Courier" w:hAnsi="Courier" w:cs="Courier"/>
+        </w:rPr>
+        <w:t xml:space="preserve"> </w:t>
+      </w:r>
+      <w:r>
+        <w:rPr>
+          <w:rFonts w:ascii="Courier" w:hAnsi="Courier" w:cs="Courier"/>
+          <w:color w:val="9D007E"/>
+        </w:rPr>
+        <w:t>0</w:t>
+      </w:r>
+      <w:r>
+        <w:rPr>
+          <w:rFonts w:ascii="Courier" w:hAnsi="Courier" w:cs="Courier"/>
+        </w:rPr>
+        <w:t xml:space="preserve"> </w:t>
+      </w:r>
+      <w:r>
+        <w:rPr>
+          <w:rFonts w:ascii="Courier" w:hAnsi="Courier" w:cs="Courier"/>
+          <w:i/>
+          <w:iCs/>
+          <w:color w:val="9C819F"/>
+        </w:rPr>
+        <w:t>#"Double six" roll counter</w:t>
+      </w:r>
+    </w:p>
+    <w:p>
+      <w:pPr>
+        <w:autoSpaceDE w:val="0"/>
+        <w:autoSpaceDN w:val="0"/>
+        <w:adjustRightInd w:val="0"/>
+        <w:rPr>
+          <w:rFonts w:ascii="Courier" w:hAnsi="Courier" w:cs="Courier"/>
+        </w:rPr>
+      </w:pPr>
+      <w:r>
+        <w:rPr>
+          <w:rFonts w:ascii="Courier" w:hAnsi="Courier" w:cs="Courier"/>
+        </w:rPr>
+        <w:t xml:space="preserve">  </w:t>
+      </w:r>
+      <w:r>
+        <w:rPr>
+          <w:rFonts w:ascii="Courier" w:hAnsi="Courier" w:cs="Courier"/>
+          <w:b/>
+          <w:bCs/>
+          <w:color w:val="204B82"/>
+        </w:rPr>
+        <w:t>for</w:t>
+      </w:r>
+      <w:r>
+        <w:rPr>
+          <w:rFonts w:ascii="Courier" w:hAnsi="Courier" w:cs="Courier"/>
+        </w:rPr>
+        <w:t xml:space="preserve"> </w:t>
+      </w:r>
+      <w:r>
+        <w:rPr>
+          <w:rFonts w:ascii="Courier" w:hAnsi="Courier" w:cs="Courier"/>
+          <w:color w:val="464646"/>
+        </w:rPr>
+        <w:t>(</w:t>
+      </w:r>
+      <w:proofErr w:type="spellStart"/>
+      <w:r>
+        <w:rPr>
+          <w:rFonts w:ascii="Courier" w:hAnsi="Courier" w:cs="Courier"/>
+          <w:color w:val="464646"/>
+        </w:rPr>
+        <w:t>i</w:t>
+      </w:r>
+      <w:proofErr w:type="spellEnd"/>
+      <w:r>
+        <w:rPr>
+          <w:rFonts w:ascii="Courier" w:hAnsi="Courier" w:cs="Courier"/>
+        </w:rPr>
+        <w:t xml:space="preserve"> </w:t>
+      </w:r>
+      <w:r>
+        <w:rPr>
+          <w:rFonts w:ascii="Courier" w:hAnsi="Courier" w:cs="Courier"/>
+          <w:b/>
+          <w:bCs/>
+          <w:color w:val="204B82"/>
+        </w:rPr>
+        <w:t>in</w:t>
+      </w:r>
+      <w:r>
+        <w:rPr>
+          <w:rFonts w:ascii="Courier" w:hAnsi="Courier" w:cs="Courier"/>
+        </w:rPr>
+        <w:t xml:space="preserve"> </w:t>
+      </w:r>
+      <w:proofErr w:type="gramStart"/>
+      <w:r>
+        <w:rPr>
+          <w:rFonts w:ascii="Courier" w:hAnsi="Courier" w:cs="Courier"/>
+          <w:color w:val="9D007E"/>
+        </w:rPr>
+        <w:t>1</w:t>
+      </w:r>
+      <w:r>
+        <w:rPr>
+          <w:rFonts w:ascii="Courier" w:hAnsi="Courier" w:cs="Courier"/>
+        </w:rPr>
+        <w:t>:</w:t>
+      </w:r>
+      <w:r>
+        <w:rPr>
+          <w:rFonts w:ascii="Courier" w:hAnsi="Courier" w:cs="Courier"/>
+          <w:color w:val="464646"/>
+        </w:rPr>
+        <w:t>n</w:t>
+      </w:r>
+      <w:proofErr w:type="gramEnd"/>
+      <w:r>
+        <w:rPr>
+          <w:rFonts w:ascii="Courier" w:hAnsi="Courier" w:cs="Courier"/>
+          <w:color w:val="464646"/>
+        </w:rPr>
+        <w:t>) {</w:t>
+      </w:r>
+    </w:p>
+    <w:p>
+      <w:pPr>
+        <w:autoSpaceDE w:val="0"/>
+        <w:autoSpaceDN w:val="0"/>
+        <w:adjustRightInd w:val="0"/>
+        <w:rPr>
+          <w:rFonts w:ascii="Courier" w:hAnsi="Courier" w:cs="Courier"/>
+        </w:rPr>
+      </w:pPr>
+      <w:r>
+        <w:rPr>
+          <w:rFonts w:ascii="Courier" w:hAnsi="Courier" w:cs="Courier"/>
+        </w:rPr>
+        <w:t xml:space="preserve">    </w:t>
+      </w:r>
+      <w:r>
+        <w:rPr>
+          <w:rFonts w:ascii="Courier" w:hAnsi="Courier" w:cs="Courier"/>
+          <w:color w:val="464646"/>
+        </w:rPr>
+        <w:t>rolls</w:t>
+      </w:r>
+      <w:r>
+        <w:rPr>
+          <w:rFonts w:ascii="Courier" w:hAnsi="Courier" w:cs="Courier"/>
+        </w:rPr>
+        <w:t xml:space="preserve"> </w:t>
+      </w:r>
+      <w:r>
+        <w:rPr>
+          <w:rFonts w:ascii="Courier" w:hAnsi="Courier" w:cs="Courier"/>
+          <w:color w:val="9F4552"/>
+        </w:rPr>
+        <w:t>=</w:t>
+      </w:r>
+      <w:r>
+        <w:rPr>
+          <w:rFonts w:ascii="Courier" w:hAnsi="Courier" w:cs="Courier"/>
+        </w:rPr>
+        <w:t xml:space="preserve"> </w:t>
+      </w:r>
+      <w:proofErr w:type="gramStart"/>
+      <w:r>
+        <w:rPr>
+          <w:rFonts w:ascii="Courier" w:hAnsi="Courier" w:cs="Courier"/>
+          <w:b/>
+          <w:bCs/>
+          <w:color w:val="AC4452"/>
+        </w:rPr>
+        <w:t>replicate</w:t>
+      </w:r>
+      <w:r>
+        <w:rPr>
+          <w:rFonts w:ascii="Courier" w:hAnsi="Courier" w:cs="Courier"/>
+          <w:color w:val="464646"/>
+        </w:rPr>
+        <w:t>(</w:t>
+      </w:r>
+      <w:proofErr w:type="gramEnd"/>
+      <w:r>
+        <w:rPr>
+          <w:rFonts w:ascii="Courier" w:hAnsi="Courier" w:cs="Courier"/>
+          <w:color w:val="9D007E"/>
+        </w:rPr>
+        <w:t>24</w:t>
+      </w:r>
+      <w:r>
+        <w:rPr>
+          <w:rFonts w:ascii="Courier" w:hAnsi="Courier" w:cs="Courier"/>
+          <w:color w:val="464646"/>
+        </w:rPr>
+        <w:t>,</w:t>
+      </w:r>
+      <w:r>
+        <w:rPr>
+          <w:rFonts w:ascii="Courier" w:hAnsi="Courier" w:cs="Courier"/>
+        </w:rPr>
+        <w:t xml:space="preserve"> </w:t>
+      </w:r>
+      <w:r>
+        <w:rPr>
+          <w:rFonts w:ascii="Courier" w:hAnsi="Courier" w:cs="Courier"/>
+          <w:b/>
+          <w:bCs/>
+          <w:color w:val="AC4452"/>
+        </w:rPr>
+        <w:t>sum</w:t>
+      </w:r>
+      <w:r>
+        <w:rPr>
+          <w:rFonts w:ascii="Courier" w:hAnsi="Courier" w:cs="Courier"/>
+          <w:color w:val="464646"/>
+        </w:rPr>
+        <w:t>(</w:t>
+      </w:r>
+      <w:r>
+        <w:rPr>
+          <w:rFonts w:ascii="Courier" w:hAnsi="Courier" w:cs="Courier"/>
+          <w:b/>
+          <w:bCs/>
+          <w:color w:val="AC4452"/>
+        </w:rPr>
+        <w:t>sample</w:t>
+      </w:r>
+      <w:r>
+        <w:rPr>
+          <w:rFonts w:ascii="Courier" w:hAnsi="Courier" w:cs="Courier"/>
+          <w:color w:val="464646"/>
+        </w:rPr>
+        <w:t>(</w:t>
+      </w:r>
+      <w:r>
+        <w:rPr>
+          <w:rFonts w:ascii="Courier" w:hAnsi="Courier" w:cs="Courier"/>
+          <w:color w:val="9D007E"/>
+        </w:rPr>
+        <w:t>1</w:t>
+      </w:r>
+      <w:r>
+        <w:rPr>
+          <w:rFonts w:ascii="Courier" w:hAnsi="Courier" w:cs="Courier"/>
+        </w:rPr>
+        <w:t>:</w:t>
+      </w:r>
+      <w:r>
+        <w:rPr>
+          <w:rFonts w:ascii="Courier" w:hAnsi="Courier" w:cs="Courier"/>
+          <w:color w:val="9D007E"/>
+        </w:rPr>
+        <w:t>6</w:t>
+      </w:r>
+      <w:r>
+        <w:rPr>
+          <w:rFonts w:ascii="Courier" w:hAnsi="Courier" w:cs="Courier"/>
+          <w:color w:val="464646"/>
+        </w:rPr>
+        <w:t>,</w:t>
+      </w:r>
+      <w:r>
+        <w:rPr>
+          <w:rFonts w:ascii="Courier" w:hAnsi="Courier" w:cs="Courier"/>
+          <w:color w:val="9D007E"/>
+        </w:rPr>
+        <w:t>2</w:t>
+      </w:r>
+      <w:r>
+        <w:rPr>
+          <w:rFonts w:ascii="Courier" w:hAnsi="Courier" w:cs="Courier"/>
+          <w:color w:val="464646"/>
+        </w:rPr>
+        <w:t>,</w:t>
+      </w:r>
+      <w:r>
+        <w:rPr>
+          <w:rFonts w:ascii="Courier" w:hAnsi="Courier" w:cs="Courier"/>
+          <w:color w:val="479D43"/>
+        </w:rPr>
+        <w:t>replace</w:t>
+      </w:r>
+      <w:r>
+        <w:rPr>
+          <w:rFonts w:ascii="Courier" w:hAnsi="Courier" w:cs="Courier"/>
+          <w:color w:val="464646"/>
+        </w:rPr>
+        <w:t>=</w:t>
+      </w:r>
+      <w:r>
+        <w:rPr>
+          <w:rFonts w:ascii="Courier" w:hAnsi="Courier" w:cs="Courier"/>
+          <w:color w:val="9D007E"/>
+        </w:rPr>
+        <w:t>TRUE</w:t>
+      </w:r>
+      <w:r>
+        <w:rPr>
+          <w:rFonts w:ascii="Courier" w:hAnsi="Courier" w:cs="Courier"/>
+          <w:color w:val="464646"/>
+        </w:rPr>
+        <w:t>)))</w:t>
+      </w:r>
+    </w:p>
+    <w:p>
+      <w:pPr>
+        <w:autoSpaceDE w:val="0"/>
+        <w:autoSpaceDN w:val="0"/>
+        <w:adjustRightInd w:val="0"/>
+        <w:rPr>
+          <w:rFonts w:ascii="Courier" w:hAnsi="Courier" w:cs="Courier"/>
+        </w:rPr>
+      </w:pPr>
+      <w:r>
+        <w:rPr>
+          <w:rFonts w:ascii="Courier" w:hAnsi="Courier" w:cs="Courier"/>
+        </w:rPr>
+        <w:t xml:space="preserve">    </w:t>
+      </w:r>
+      <w:r>
+        <w:rPr>
+          <w:rFonts w:ascii="Courier" w:hAnsi="Courier" w:cs="Courier"/>
+          <w:b/>
+          <w:bCs/>
+          <w:color w:val="204B82"/>
+        </w:rPr>
+        <w:t>if</w:t>
+      </w:r>
+      <w:r>
+        <w:rPr>
+          <w:rFonts w:ascii="Courier" w:hAnsi="Courier" w:cs="Courier"/>
+        </w:rPr>
+        <w:t xml:space="preserve"> </w:t>
+      </w:r>
+      <w:r>
+        <w:rPr>
+          <w:rFonts w:ascii="Courier" w:hAnsi="Courier" w:cs="Courier"/>
+          <w:color w:val="464646"/>
+        </w:rPr>
+        <w:t>(</w:t>
+      </w:r>
+      <w:proofErr w:type="gramStart"/>
+      <w:r>
+        <w:rPr>
+          <w:rFonts w:ascii="Courier" w:hAnsi="Courier" w:cs="Courier"/>
+          <w:b/>
+          <w:bCs/>
+          <w:color w:val="AC4452"/>
+        </w:rPr>
+        <w:t>sum</w:t>
+      </w:r>
+      <w:r>
+        <w:rPr>
+          <w:rFonts w:ascii="Courier" w:hAnsi="Courier" w:cs="Courier"/>
+          <w:color w:val="464646"/>
+        </w:rPr>
+        <w:t>(</w:t>
+      </w:r>
+      <w:proofErr w:type="gramEnd"/>
+      <w:r>
+        <w:rPr>
+          <w:rFonts w:ascii="Courier" w:hAnsi="Courier" w:cs="Courier"/>
+          <w:color w:val="464646"/>
+        </w:rPr>
+        <w:t>rolls</w:t>
+      </w:r>
+      <w:r>
+        <w:rPr>
+          <w:rFonts w:ascii="Courier" w:hAnsi="Courier" w:cs="Courier"/>
+        </w:rPr>
+        <w:t xml:space="preserve"> == </w:t>
+      </w:r>
+      <w:r>
+        <w:rPr>
+          <w:rFonts w:ascii="Courier" w:hAnsi="Courier" w:cs="Courier"/>
+          <w:color w:val="9D007E"/>
+        </w:rPr>
+        <w:t>12</w:t>
+      </w:r>
+      <w:r>
+        <w:rPr>
+          <w:rFonts w:ascii="Courier" w:hAnsi="Courier" w:cs="Courier"/>
+          <w:color w:val="464646"/>
+        </w:rPr>
+        <w:t>)</w:t>
+      </w:r>
+      <w:r>
+        <w:rPr>
+          <w:rFonts w:ascii="Courier" w:hAnsi="Courier" w:cs="Courier"/>
+        </w:rPr>
+        <w:t xml:space="preserve"> &gt; </w:t>
+      </w:r>
+      <w:r>
+        <w:rPr>
+          <w:rFonts w:ascii="Courier" w:hAnsi="Courier" w:cs="Courier"/>
+          <w:color w:val="9D007E"/>
+        </w:rPr>
+        <w:t>0</w:t>
+      </w:r>
+      <w:r>
+        <w:rPr>
+          <w:rFonts w:ascii="Courier" w:hAnsi="Courier" w:cs="Courier"/>
+          <w:color w:val="464646"/>
+        </w:rPr>
+        <w:t>) {</w:t>
+      </w:r>
+    </w:p>
+    <w:p>
+      <w:pPr>
+        <w:autoSpaceDE w:val="0"/>
+        <w:autoSpaceDN w:val="0"/>
+        <w:adjustRightInd w:val="0"/>
+        <w:rPr>
+          <w:rFonts w:ascii="Courier" w:hAnsi="Courier" w:cs="Courier"/>
+        </w:rPr>
+      </w:pPr>
+      <w:r>
+        <w:rPr>
+          <w:rFonts w:ascii="Courier" w:hAnsi="Courier" w:cs="Courier"/>
+        </w:rPr>
+        <w:t xml:space="preserve">      </w:t>
+      </w:r>
+      <w:r>
+        <w:rPr>
+          <w:rFonts w:ascii="Courier" w:hAnsi="Courier" w:cs="Courier"/>
+          <w:color w:val="464646"/>
+        </w:rPr>
+        <w:t>success</w:t>
+      </w:r>
+      <w:r>
+        <w:rPr>
+          <w:rFonts w:ascii="Courier" w:hAnsi="Courier" w:cs="Courier"/>
+        </w:rPr>
+        <w:t xml:space="preserve"> </w:t>
+      </w:r>
+      <w:r>
+        <w:rPr>
+          <w:rFonts w:ascii="Courier" w:hAnsi="Courier" w:cs="Courier"/>
+          <w:color w:val="9F4552"/>
+        </w:rPr>
+        <w:t>=</w:t>
+      </w:r>
+      <w:r>
+        <w:rPr>
+          <w:rFonts w:ascii="Courier" w:hAnsi="Courier" w:cs="Courier"/>
+        </w:rPr>
+        <w:t xml:space="preserve"> </w:t>
+      </w:r>
+      <w:r>
+        <w:rPr>
+          <w:rFonts w:ascii="Courier" w:hAnsi="Courier" w:cs="Courier"/>
+          <w:color w:val="464646"/>
+        </w:rPr>
+        <w:t>success</w:t>
+      </w:r>
+      <w:r>
+        <w:rPr>
+          <w:rFonts w:ascii="Courier" w:hAnsi="Courier" w:cs="Courier"/>
+        </w:rPr>
+        <w:t xml:space="preserve"> + </w:t>
+      </w:r>
+      <w:r>
+        <w:rPr>
+          <w:rFonts w:ascii="Courier" w:hAnsi="Courier" w:cs="Courier"/>
+          <w:color w:val="9D007E"/>
+        </w:rPr>
+        <w:t>1</w:t>
+      </w:r>
+      <w:r>
+        <w:rPr>
+          <w:rFonts w:ascii="Courier" w:hAnsi="Courier" w:cs="Courier"/>
+        </w:rPr>
+        <w:t xml:space="preserve"> </w:t>
+      </w:r>
+      <w:r>
+        <w:rPr>
+          <w:rFonts w:ascii="Courier" w:hAnsi="Courier" w:cs="Courier"/>
+          <w:i/>
+          <w:iCs/>
+          <w:color w:val="9C819F"/>
+        </w:rPr>
+        <w:t>#increment counter if at least one double six appears)</w:t>
+      </w:r>
+    </w:p>
+    <w:p>
+      <w:pPr>
+        <w:autoSpaceDE w:val="0"/>
+        <w:autoSpaceDN w:val="0"/>
+        <w:adjustRightInd w:val="0"/>
+        <w:rPr>
+          <w:rFonts w:ascii="Courier" w:hAnsi="Courier" w:cs="Courier"/>
+        </w:rPr>
+      </w:pPr>
+      <w:r>
+        <w:rPr>
+          <w:rFonts w:ascii="Courier" w:hAnsi="Courier" w:cs="Courier"/>
+        </w:rPr>
+        <w:t xml:space="preserve">    </w:t>
+      </w:r>
+      <w:r>
+        <w:rPr>
+          <w:rFonts w:ascii="Courier" w:hAnsi="Courier" w:cs="Courier"/>
+          <w:color w:val="464646"/>
+        </w:rPr>
+        <w:t>}</w:t>
+      </w:r>
+    </w:p>
+    <w:p>
+      <w:pPr>
+        <w:autoSpaceDE w:val="0"/>
+        <w:autoSpaceDN w:val="0"/>
+        <w:adjustRightInd w:val="0"/>
+        <w:rPr>
+          <w:rFonts w:ascii="Courier" w:hAnsi="Courier" w:cs="Courier"/>
+        </w:rPr>
+      </w:pPr>
+      <w:r>
+        <w:rPr>
+          <w:rFonts w:ascii="Courier" w:hAnsi="Courier" w:cs="Courier"/>
+        </w:rPr>
+        <w:t xml:space="preserve">  </w:t>
+      </w:r>
+      <w:r>
+        <w:rPr>
+          <w:rFonts w:ascii="Courier" w:hAnsi="Courier" w:cs="Courier"/>
+          <w:color w:val="464646"/>
+        </w:rPr>
+        <w:t>}</w:t>
+      </w:r>
+    </w:p>
+    <w:p>
+      <w:pPr>
+        <w:autoSpaceDE w:val="0"/>
+        <w:autoSpaceDN w:val="0"/>
+        <w:adjustRightInd w:val="0"/>
+        <w:rPr>
+          <w:rFonts w:ascii="Courier" w:hAnsi="Courier" w:cs="Courier"/>
+        </w:rPr>
+      </w:pPr>
+      <w:r>
+        <w:rPr>
+          <w:rFonts w:ascii="Courier" w:hAnsi="Courier" w:cs="Courier"/>
+        </w:rPr>
+        <w:t xml:space="preserve">  </w:t>
+      </w:r>
+      <w:r>
+        <w:rPr>
+          <w:rFonts w:ascii="Courier" w:hAnsi="Courier" w:cs="Courier"/>
+          <w:b/>
+          <w:bCs/>
+          <w:color w:val="AC4452"/>
+        </w:rPr>
+        <w:t>return</w:t>
+      </w:r>
+      <w:r>
+        <w:rPr>
+          <w:rFonts w:ascii="Courier" w:hAnsi="Courier" w:cs="Courier"/>
+        </w:rPr>
+        <w:t xml:space="preserve"> </w:t>
+      </w:r>
+      <w:r>
+        <w:rPr>
+          <w:rFonts w:ascii="Courier" w:hAnsi="Courier" w:cs="Courier"/>
+          <w:color w:val="464646"/>
+        </w:rPr>
+        <w:t>(success</w:t>
+      </w:r>
+      <w:r>
+        <w:rPr>
+          <w:rFonts w:ascii="Courier" w:hAnsi="Courier" w:cs="Courier"/>
+        </w:rPr>
+        <w:t>/</w:t>
+      </w:r>
+      <w:r>
+        <w:rPr>
+          <w:rFonts w:ascii="Courier" w:hAnsi="Courier" w:cs="Courier"/>
+          <w:color w:val="464646"/>
+        </w:rPr>
+        <w:t>n)</w:t>
+      </w:r>
+    </w:p>
+    <w:p>
+      <w:pPr>
+        <w:autoSpaceDE w:val="0"/>
+        <w:autoSpaceDN w:val="0"/>
+        <w:adjustRightInd w:val="0"/>
+        <w:rPr>
+          <w:rFonts w:ascii="Courier" w:hAnsi="Courier" w:cs="Courier"/>
+        </w:rPr>
+      </w:pPr>
+      <w:r>
+        <w:rPr>
+          <w:rFonts w:ascii="Courier" w:hAnsi="Courier" w:cs="Courier"/>
+          <w:color w:val="464646"/>
+        </w:rPr>
+        <w:t>}</w:t>
+      </w:r>
+    </w:p>
+    <w:p>
+      <w:pPr>
+        <w:autoSpaceDE w:val="0"/>
+        <w:autoSpaceDN w:val="0"/>
+        <w:adjustRightInd w:val="0"/>
+        <w:rPr>
+          <w:rFonts w:ascii="Courier" w:hAnsi="Courier" w:cs="Courier"/>
+        </w:rPr>
+      </w:pPr>
+    </w:p>
+    <w:p>
+      <w:pPr>
+        <w:autoSpaceDE w:val="0"/>
+        <w:autoSpaceDN w:val="0"/>
+        <w:adjustRightInd w:val="0"/>
+        <w:rPr>
+          <w:rFonts w:ascii="Courier" w:hAnsi="Courier" w:cs="Courier"/>
+        </w:rPr>
+      </w:pPr>
+      <w:r>
+        <w:rPr>
+          <w:rFonts w:ascii="Courier" w:hAnsi="Courier" w:cs="Courier"/>
+          <w:color w:val="464646"/>
+        </w:rPr>
+        <w:t>prob1000</w:t>
+      </w:r>
+      <w:r>
+        <w:rPr>
+          <w:rFonts w:ascii="Courier" w:hAnsi="Courier" w:cs="Courier"/>
+        </w:rPr>
+        <w:t xml:space="preserve"> </w:t>
+      </w:r>
+      <w:r>
+        <w:rPr>
+          <w:rFonts w:ascii="Courier" w:hAnsi="Courier" w:cs="Courier"/>
+          <w:color w:val="9F4552"/>
+        </w:rPr>
+        <w:t>=</w:t>
+      </w:r>
+      <w:r>
+        <w:rPr>
+          <w:rFonts w:ascii="Courier" w:hAnsi="Courier" w:cs="Courier"/>
+        </w:rPr>
+        <w:t xml:space="preserve"> </w:t>
+      </w:r>
+      <w:proofErr w:type="spellStart"/>
+      <w:proofErr w:type="gramStart"/>
+      <w:r>
+        <w:rPr>
+          <w:rFonts w:ascii="Courier" w:hAnsi="Courier" w:cs="Courier"/>
+          <w:b/>
+          <w:bCs/>
+          <w:color w:val="AC4452"/>
+        </w:rPr>
+        <w:t>dieSim</w:t>
+      </w:r>
+      <w:proofErr w:type="spellEnd"/>
+      <w:r>
+        <w:rPr>
+          <w:rFonts w:ascii="Courier" w:hAnsi="Courier" w:cs="Courier"/>
+          <w:color w:val="464646"/>
+        </w:rPr>
+        <w:t>(</w:t>
+      </w:r>
+      <w:proofErr w:type="gramEnd"/>
+      <w:r>
+        <w:rPr>
+          <w:rFonts w:ascii="Courier" w:hAnsi="Courier" w:cs="Courier"/>
+          <w:color w:val="9D007E"/>
+        </w:rPr>
+        <w:t>1000</w:t>
+      </w:r>
+      <w:r>
+        <w:rPr>
+          <w:rFonts w:ascii="Courier" w:hAnsi="Courier" w:cs="Courier"/>
+          <w:color w:val="464646"/>
+        </w:rPr>
+        <w:t>)</w:t>
+      </w:r>
+      <w:r>
+        <w:rPr>
+          <w:rFonts w:ascii="Courier" w:hAnsi="Courier" w:cs="Courier"/>
+        </w:rPr>
+        <w:t xml:space="preserve"> </w:t>
+      </w:r>
+      <w:r>
+        <w:rPr>
+          <w:rFonts w:ascii="Courier" w:hAnsi="Courier" w:cs="Courier"/>
+          <w:i/>
+          <w:iCs/>
+          <w:color w:val="9C819F"/>
+        </w:rPr>
+        <w:t xml:space="preserve">#Calculates the </w:t>
+      </w:r>
+      <w:r>
+        <w:rPr>
+          <w:rFonts w:ascii="Courier" w:hAnsi="Courier" w:cs="Courier"/>
+          <w:i/>
+          <w:iCs/>
+          <w:color w:val="9C819F"/>
+        </w:rPr>
+        <w:t>probability</w:t>
+      </w:r>
+      <w:r>
+        <w:rPr>
+          <w:rFonts w:ascii="Courier" w:hAnsi="Courier" w:cs="Courier"/>
+          <w:i/>
+          <w:iCs/>
+          <w:color w:val="9C819F"/>
+        </w:rPr>
+        <w:t xml:space="preserve"> of "double six" </w:t>
+      </w:r>
+      <w:r>
+        <w:rPr>
+          <w:rFonts w:ascii="Courier" w:hAnsi="Courier" w:cs="Courier"/>
+          <w:i/>
+          <w:iCs/>
+          <w:color w:val="9C819F"/>
+        </w:rPr>
+        <w:t>occurring</w:t>
+      </w:r>
+      <w:r>
+        <w:rPr>
+          <w:rFonts w:ascii="Courier" w:hAnsi="Courier" w:cs="Courier"/>
+          <w:i/>
+          <w:iCs/>
+          <w:color w:val="9C819F"/>
+        </w:rPr>
+        <w:t xml:space="preserve"> in 24 die pair rolls, 1000 times</w:t>
+      </w:r>
+    </w:p>
+    <w:p>
+      <w:pPr>
+        <w:autoSpaceDE w:val="0"/>
+        <w:autoSpaceDN w:val="0"/>
+        <w:adjustRightInd w:val="0"/>
+        <w:rPr>
+          <w:rFonts w:ascii="Courier" w:hAnsi="Courier" w:cs="Courier"/>
+        </w:rPr>
+      </w:pPr>
+    </w:p>
+    <w:p>
+      <w:pPr>
+        <w:autoSpaceDE w:val="0"/>
+        <w:autoSpaceDN w:val="0"/>
+        <w:adjustRightInd w:val="0"/>
+        <w:rPr>
+          <w:rFonts w:ascii="Courier" w:hAnsi="Courier" w:cs="Courier"/>
+        </w:rPr>
+      </w:pPr>
+    </w:p>
+    <w:p>
+      <w:pPr>
+        <w:autoSpaceDE w:val="0"/>
+        <w:autoSpaceDN w:val="0"/>
+        <w:adjustRightInd w:val="0"/>
+        <w:rPr>
+          <w:rFonts w:ascii="Courier" w:hAnsi="Courier" w:cs="Courier"/>
+        </w:rPr>
+      </w:pPr>
+      <w:r>
+        <w:rPr>
+          <w:rFonts w:ascii="Courier" w:hAnsi="Courier" w:cs="Courier"/>
+          <w:i/>
+          <w:iCs/>
+          <w:color w:val="9C819F"/>
+        </w:rPr>
+        <w:t>#===============================================================</w:t>
+      </w:r>
+    </w:p>
+    <w:p>
+      <w:pPr>
+        <w:autoSpaceDE w:val="0"/>
+        <w:autoSpaceDN w:val="0"/>
+        <w:adjustRightInd w:val="0"/>
+        <w:rPr>
+          <w:rFonts w:ascii="Courier" w:hAnsi="Courier" w:cs="Courier"/>
+        </w:rPr>
+      </w:pPr>
+    </w:p>
+    <w:p>
+      <w:pPr>
+        <w:autoSpaceDE w:val="0"/>
+        <w:autoSpaceDN w:val="0"/>
+        <w:adjustRightInd w:val="0"/>
+        <w:rPr>
+          <w:rFonts w:ascii="Courier" w:hAnsi="Courier" w:cs="Courier"/>
+        </w:rPr>
+      </w:pPr>
+      <w:r>
+        <w:rPr>
+          <w:rFonts w:ascii="Courier" w:hAnsi="Courier" w:cs="Courier"/>
+          <w:i/>
+          <w:iCs/>
+          <w:color w:val="9C819F"/>
+        </w:rPr>
+        <w:t>#2</w:t>
+      </w:r>
+    </w:p>
+    <w:p>
+      <w:pPr>
+        <w:autoSpaceDE w:val="0"/>
+        <w:autoSpaceDN w:val="0"/>
+        <w:adjustRightInd w:val="0"/>
+        <w:rPr>
+          <w:rFonts w:ascii="Courier" w:hAnsi="Courier" w:cs="Courier"/>
+        </w:rPr>
+      </w:pPr>
+      <w:r>
+        <w:rPr>
+          <w:rFonts w:ascii="Courier" w:hAnsi="Courier" w:cs="Courier"/>
+          <w:i/>
+          <w:iCs/>
+          <w:color w:val="9C819F"/>
+        </w:rPr>
+        <w:t>#a</w:t>
+      </w:r>
+    </w:p>
+    <w:p>
+      <w:pPr>
+        <w:autoSpaceDE w:val="0"/>
+        <w:autoSpaceDN w:val="0"/>
+        <w:adjustRightInd w:val="0"/>
+        <w:rPr>
+          <w:rFonts w:ascii="Courier" w:hAnsi="Courier" w:cs="Courier"/>
+        </w:rPr>
+      </w:pPr>
+    </w:p>
+    <w:p>
+      <w:pPr>
+        <w:autoSpaceDE w:val="0"/>
+        <w:autoSpaceDN w:val="0"/>
+        <w:adjustRightInd w:val="0"/>
+        <w:rPr>
+          <w:rFonts w:ascii="Courier" w:hAnsi="Courier" w:cs="Courier"/>
+        </w:rPr>
+      </w:pPr>
+      <w:proofErr w:type="spellStart"/>
+      <w:r>
+        <w:rPr>
+          <w:rFonts w:ascii="Courier" w:hAnsi="Courier" w:cs="Courier"/>
+          <w:color w:val="464646"/>
+        </w:rPr>
+        <w:t>bdayProb</w:t>
+      </w:r>
+      <w:proofErr w:type="spellEnd"/>
+      <w:r>
+        <w:rPr>
+          <w:rFonts w:ascii="Courier" w:hAnsi="Courier" w:cs="Courier"/>
+        </w:rPr>
+        <w:t xml:space="preserve"> </w:t>
+      </w:r>
+      <w:r>
+        <w:rPr>
+          <w:rFonts w:ascii="Courier" w:hAnsi="Courier" w:cs="Courier"/>
+          <w:color w:val="9F4552"/>
+        </w:rPr>
+        <w:t>=</w:t>
+      </w:r>
+      <w:r>
+        <w:rPr>
+          <w:rFonts w:ascii="Courier" w:hAnsi="Courier" w:cs="Courier"/>
+        </w:rPr>
+        <w:t xml:space="preserve"> </w:t>
+      </w:r>
+      <w:r>
+        <w:rPr>
+          <w:rFonts w:ascii="Courier" w:hAnsi="Courier" w:cs="Courier"/>
+          <w:b/>
+          <w:bCs/>
+          <w:color w:val="204B82"/>
+        </w:rPr>
+        <w:t>function</w:t>
+      </w:r>
+      <w:r>
+        <w:rPr>
+          <w:rFonts w:ascii="Courier" w:hAnsi="Courier" w:cs="Courier"/>
+          <w:color w:val="464646"/>
+        </w:rPr>
+        <w:t>(</w:t>
+      </w:r>
+      <w:r>
+        <w:rPr>
+          <w:rFonts w:ascii="Courier" w:hAnsi="Courier" w:cs="Courier"/>
+          <w:color w:val="479D43"/>
+        </w:rPr>
+        <w:t>n</w:t>
+      </w:r>
+      <w:r>
+        <w:rPr>
+          <w:rFonts w:ascii="Courier" w:hAnsi="Courier" w:cs="Courier"/>
+          <w:color w:val="464646"/>
+        </w:rPr>
+        <w:t>) {</w:t>
+      </w:r>
+    </w:p>
+    <w:p>
+      <w:pPr>
+        <w:autoSpaceDE w:val="0"/>
+        <w:autoSpaceDN w:val="0"/>
+        <w:adjustRightInd w:val="0"/>
+        <w:rPr>
+          <w:rFonts w:ascii="Courier" w:hAnsi="Courier" w:cs="Courier"/>
+        </w:rPr>
+      </w:pPr>
+      <w:r>
+        <w:rPr>
+          <w:rFonts w:ascii="Courier" w:hAnsi="Courier" w:cs="Courier"/>
+        </w:rPr>
+        <w:t xml:space="preserve">  </w:t>
+      </w:r>
+      <w:r>
+        <w:rPr>
+          <w:rFonts w:ascii="Courier" w:hAnsi="Courier" w:cs="Courier"/>
+          <w:color w:val="464646"/>
+        </w:rPr>
+        <w:t>success</w:t>
+      </w:r>
+      <w:r>
+        <w:rPr>
+          <w:rFonts w:ascii="Courier" w:hAnsi="Courier" w:cs="Courier"/>
+        </w:rPr>
+        <w:t xml:space="preserve"> </w:t>
+      </w:r>
+      <w:r>
+        <w:rPr>
+          <w:rFonts w:ascii="Courier" w:hAnsi="Courier" w:cs="Courier"/>
+          <w:color w:val="9F4552"/>
+        </w:rPr>
+        <w:t>=</w:t>
+      </w:r>
+      <w:r>
+        <w:rPr>
+          <w:rFonts w:ascii="Courier" w:hAnsi="Courier" w:cs="Courier"/>
+        </w:rPr>
+        <w:t xml:space="preserve"> </w:t>
+      </w:r>
+      <w:r>
+        <w:rPr>
+          <w:rFonts w:ascii="Courier" w:hAnsi="Courier" w:cs="Courier"/>
+          <w:color w:val="9D007E"/>
+        </w:rPr>
+        <w:t>0</w:t>
+      </w:r>
+    </w:p>
+    <w:p>
+      <w:pPr>
+        <w:autoSpaceDE w:val="0"/>
+        <w:autoSpaceDN w:val="0"/>
+        <w:adjustRightInd w:val="0"/>
+        <w:rPr>
+          <w:rFonts w:ascii="Courier" w:hAnsi="Courier" w:cs="Courier"/>
+        </w:rPr>
+      </w:pPr>
+      <w:r>
+        <w:rPr>
+          <w:rFonts w:ascii="Courier" w:hAnsi="Courier" w:cs="Courier"/>
+        </w:rPr>
+        <w:t xml:space="preserve">  </w:t>
+      </w:r>
+      <w:r>
+        <w:rPr>
+          <w:rFonts w:ascii="Courier" w:hAnsi="Courier" w:cs="Courier"/>
+          <w:b/>
+          <w:bCs/>
+          <w:color w:val="204B82"/>
+        </w:rPr>
+        <w:t>for</w:t>
+      </w:r>
+      <w:r>
+        <w:rPr>
+          <w:rFonts w:ascii="Courier" w:hAnsi="Courier" w:cs="Courier"/>
+        </w:rPr>
+        <w:t xml:space="preserve"> </w:t>
+      </w:r>
+      <w:r>
+        <w:rPr>
+          <w:rFonts w:ascii="Courier" w:hAnsi="Courier" w:cs="Courier"/>
+          <w:color w:val="464646"/>
+        </w:rPr>
+        <w:t>(</w:t>
+      </w:r>
+      <w:proofErr w:type="spellStart"/>
+      <w:r>
+        <w:rPr>
+          <w:rFonts w:ascii="Courier" w:hAnsi="Courier" w:cs="Courier"/>
+          <w:color w:val="464646"/>
+        </w:rPr>
+        <w:t>i</w:t>
+      </w:r>
+      <w:proofErr w:type="spellEnd"/>
+      <w:r>
+        <w:rPr>
+          <w:rFonts w:ascii="Courier" w:hAnsi="Courier" w:cs="Courier"/>
+        </w:rPr>
+        <w:t xml:space="preserve"> </w:t>
+      </w:r>
+      <w:r>
+        <w:rPr>
+          <w:rFonts w:ascii="Courier" w:hAnsi="Courier" w:cs="Courier"/>
+          <w:b/>
+          <w:bCs/>
+          <w:color w:val="204B82"/>
+        </w:rPr>
+        <w:t>in</w:t>
+      </w:r>
+      <w:r>
+        <w:rPr>
+          <w:rFonts w:ascii="Courier" w:hAnsi="Courier" w:cs="Courier"/>
+        </w:rPr>
+        <w:t xml:space="preserve"> </w:t>
+      </w:r>
+      <w:proofErr w:type="gramStart"/>
+      <w:r>
+        <w:rPr>
+          <w:rFonts w:ascii="Courier" w:hAnsi="Courier" w:cs="Courier"/>
+          <w:color w:val="9D007E"/>
+        </w:rPr>
+        <w:t>1</w:t>
+      </w:r>
+      <w:r>
+        <w:rPr>
+          <w:rFonts w:ascii="Courier" w:hAnsi="Courier" w:cs="Courier"/>
+        </w:rPr>
+        <w:t>:</w:t>
+      </w:r>
+      <w:r>
+        <w:rPr>
+          <w:rFonts w:ascii="Courier" w:hAnsi="Courier" w:cs="Courier"/>
+          <w:color w:val="464646"/>
+        </w:rPr>
+        <w:t>n</w:t>
+      </w:r>
+      <w:proofErr w:type="gramEnd"/>
+      <w:r>
+        <w:rPr>
+          <w:rFonts w:ascii="Courier" w:hAnsi="Courier" w:cs="Courier"/>
+          <w:color w:val="464646"/>
+        </w:rPr>
+        <w:t>) {</w:t>
+      </w:r>
+    </w:p>
+    <w:p>
+      <w:pPr>
+        <w:autoSpaceDE w:val="0"/>
+        <w:autoSpaceDN w:val="0"/>
+        <w:adjustRightInd w:val="0"/>
+        <w:rPr>
+          <w:rFonts w:ascii="Courier" w:hAnsi="Courier" w:cs="Courier"/>
+        </w:rPr>
+      </w:pPr>
+      <w:r>
+        <w:rPr>
+          <w:rFonts w:ascii="Courier" w:hAnsi="Courier" w:cs="Courier"/>
+        </w:rPr>
+        <w:t xml:space="preserve">    </w:t>
+      </w:r>
+      <w:proofErr w:type="spellStart"/>
+      <w:r>
+        <w:rPr>
+          <w:rFonts w:ascii="Courier" w:hAnsi="Courier" w:cs="Courier"/>
+          <w:color w:val="464646"/>
+        </w:rPr>
+        <w:t>bdays</w:t>
+      </w:r>
+      <w:proofErr w:type="spellEnd"/>
+      <w:r>
+        <w:rPr>
+          <w:rFonts w:ascii="Courier" w:hAnsi="Courier" w:cs="Courier"/>
+        </w:rPr>
+        <w:t xml:space="preserve"> </w:t>
+      </w:r>
+      <w:r>
+        <w:rPr>
+          <w:rFonts w:ascii="Courier" w:hAnsi="Courier" w:cs="Courier"/>
+          <w:color w:val="9F4552"/>
+        </w:rPr>
+        <w:t>=</w:t>
+      </w:r>
+      <w:r>
+        <w:rPr>
+          <w:rFonts w:ascii="Courier" w:hAnsi="Courier" w:cs="Courier"/>
+        </w:rPr>
+        <w:t xml:space="preserve"> </w:t>
+      </w:r>
+      <w:proofErr w:type="gramStart"/>
+      <w:r>
+        <w:rPr>
+          <w:rFonts w:ascii="Courier" w:hAnsi="Courier" w:cs="Courier"/>
+          <w:b/>
+          <w:bCs/>
+          <w:color w:val="AC4452"/>
+        </w:rPr>
+        <w:t>sample</w:t>
+      </w:r>
+      <w:r>
+        <w:rPr>
+          <w:rFonts w:ascii="Courier" w:hAnsi="Courier" w:cs="Courier"/>
+          <w:color w:val="464646"/>
+        </w:rPr>
+        <w:t>(</w:t>
+      </w:r>
+      <w:proofErr w:type="gramEnd"/>
+      <w:r>
+        <w:rPr>
+          <w:rFonts w:ascii="Courier" w:hAnsi="Courier" w:cs="Courier"/>
+          <w:color w:val="9D007E"/>
+        </w:rPr>
+        <w:t>1</w:t>
+      </w:r>
+      <w:r>
+        <w:rPr>
+          <w:rFonts w:ascii="Courier" w:hAnsi="Courier" w:cs="Courier"/>
+        </w:rPr>
+        <w:t>:</w:t>
+      </w:r>
+      <w:r>
+        <w:rPr>
+          <w:rFonts w:ascii="Courier" w:hAnsi="Courier" w:cs="Courier"/>
+          <w:color w:val="9D007E"/>
+        </w:rPr>
+        <w:t>365</w:t>
+      </w:r>
+      <w:r>
+        <w:rPr>
+          <w:rFonts w:ascii="Courier" w:hAnsi="Courier" w:cs="Courier"/>
+          <w:color w:val="464646"/>
+        </w:rPr>
+        <w:t>,</w:t>
+      </w:r>
+      <w:r>
+        <w:rPr>
+          <w:rFonts w:ascii="Courier" w:hAnsi="Courier" w:cs="Courier"/>
+        </w:rPr>
+        <w:t xml:space="preserve"> </w:t>
+      </w:r>
+      <w:r>
+        <w:rPr>
+          <w:rFonts w:ascii="Courier" w:hAnsi="Courier" w:cs="Courier"/>
+          <w:color w:val="9D007E"/>
+        </w:rPr>
+        <w:t>23</w:t>
+      </w:r>
+      <w:r>
+        <w:rPr>
+          <w:rFonts w:ascii="Courier" w:hAnsi="Courier" w:cs="Courier"/>
+          <w:color w:val="464646"/>
+        </w:rPr>
+        <w:t>,</w:t>
+      </w:r>
+      <w:r>
+        <w:rPr>
+          <w:rFonts w:ascii="Courier" w:hAnsi="Courier" w:cs="Courier"/>
+        </w:rPr>
+        <w:t xml:space="preserve"> </w:t>
+      </w:r>
+      <w:r>
+        <w:rPr>
+          <w:rFonts w:ascii="Courier" w:hAnsi="Courier" w:cs="Courier"/>
+          <w:color w:val="479D43"/>
+        </w:rPr>
+        <w:t>replace</w:t>
+      </w:r>
+      <w:r>
+        <w:rPr>
+          <w:rFonts w:ascii="Courier" w:hAnsi="Courier" w:cs="Courier"/>
+        </w:rPr>
+        <w:t xml:space="preserve"> </w:t>
+      </w:r>
+      <w:r>
+        <w:rPr>
+          <w:rFonts w:ascii="Courier" w:hAnsi="Courier" w:cs="Courier"/>
+          <w:color w:val="464646"/>
+        </w:rPr>
+        <w:t>=</w:t>
+      </w:r>
+      <w:r>
+        <w:rPr>
+          <w:rFonts w:ascii="Courier" w:hAnsi="Courier" w:cs="Courier"/>
+        </w:rPr>
+        <w:t xml:space="preserve"> </w:t>
+      </w:r>
+      <w:r>
+        <w:rPr>
+          <w:rFonts w:ascii="Courier" w:hAnsi="Courier" w:cs="Courier"/>
+          <w:color w:val="9D007E"/>
+        </w:rPr>
+        <w:t>TRUE</w:t>
+      </w:r>
+      <w:r>
+        <w:rPr>
+          <w:rFonts w:ascii="Courier" w:hAnsi="Courier" w:cs="Courier"/>
+          <w:color w:val="464646"/>
+        </w:rPr>
+        <w:t>)</w:t>
+      </w:r>
+    </w:p>
+    <w:p>
+      <w:pPr>
+        <w:autoSpaceDE w:val="0"/>
+        <w:autoSpaceDN w:val="0"/>
+        <w:adjustRightInd w:val="0"/>
+        <w:rPr>
+          <w:rFonts w:ascii="Courier" w:hAnsi="Courier" w:cs="Courier"/>
+        </w:rPr>
+      </w:pPr>
+      <w:r>
+        <w:rPr>
+          <w:rFonts w:ascii="Courier" w:hAnsi="Courier" w:cs="Courier"/>
+        </w:rPr>
+        <w:t xml:space="preserve">    </w:t>
+      </w:r>
+      <w:r>
+        <w:rPr>
+          <w:rFonts w:ascii="Courier" w:hAnsi="Courier" w:cs="Courier"/>
+          <w:b/>
+          <w:bCs/>
+          <w:color w:val="AC4452"/>
+        </w:rPr>
+        <w:t>sort</w:t>
+      </w:r>
+      <w:r>
+        <w:rPr>
+          <w:rFonts w:ascii="Courier" w:hAnsi="Courier" w:cs="Courier"/>
+          <w:color w:val="464646"/>
+        </w:rPr>
+        <w:t>(</w:t>
+      </w:r>
+      <w:proofErr w:type="spellStart"/>
+      <w:r>
+        <w:rPr>
+          <w:rFonts w:ascii="Courier" w:hAnsi="Courier" w:cs="Courier"/>
+          <w:color w:val="464646"/>
+        </w:rPr>
+        <w:t>bdays</w:t>
+      </w:r>
+      <w:proofErr w:type="spellEnd"/>
+      <w:r>
+        <w:rPr>
+          <w:rFonts w:ascii="Courier" w:hAnsi="Courier" w:cs="Courier"/>
+          <w:color w:val="464646"/>
+        </w:rPr>
+        <w:t>)</w:t>
+      </w:r>
+    </w:p>
+    <w:p>
+      <w:pPr>
+        <w:autoSpaceDE w:val="0"/>
+        <w:autoSpaceDN w:val="0"/>
+        <w:adjustRightInd w:val="0"/>
+        <w:rPr>
+          <w:rFonts w:ascii="Courier" w:hAnsi="Courier" w:cs="Courier"/>
+        </w:rPr>
+      </w:pPr>
+      <w:r>
+        <w:rPr>
+          <w:rFonts w:ascii="Courier" w:hAnsi="Courier" w:cs="Courier"/>
+        </w:rPr>
+        <w:t xml:space="preserve">    </w:t>
+      </w:r>
+      <w:proofErr w:type="spellStart"/>
+      <w:r>
+        <w:rPr>
+          <w:rFonts w:ascii="Courier" w:hAnsi="Courier" w:cs="Courier"/>
+          <w:color w:val="464646"/>
+        </w:rPr>
+        <w:t>bdayFreq</w:t>
+      </w:r>
+      <w:proofErr w:type="spellEnd"/>
+      <w:r>
+        <w:rPr>
+          <w:rFonts w:ascii="Courier" w:hAnsi="Courier" w:cs="Courier"/>
+        </w:rPr>
+        <w:t xml:space="preserve"> </w:t>
+      </w:r>
+      <w:r>
+        <w:rPr>
+          <w:rFonts w:ascii="Courier" w:hAnsi="Courier" w:cs="Courier"/>
+          <w:color w:val="9F4552"/>
+        </w:rPr>
+        <w:t>=</w:t>
+      </w:r>
+      <w:r>
+        <w:rPr>
+          <w:rFonts w:ascii="Courier" w:hAnsi="Courier" w:cs="Courier"/>
+        </w:rPr>
+        <w:t xml:space="preserve"> </w:t>
+      </w:r>
+      <w:r>
+        <w:rPr>
+          <w:rFonts w:ascii="Courier" w:hAnsi="Courier" w:cs="Courier"/>
+          <w:b/>
+          <w:bCs/>
+          <w:color w:val="AC4452"/>
+        </w:rPr>
+        <w:t>table</w:t>
+      </w:r>
+      <w:r>
+        <w:rPr>
+          <w:rFonts w:ascii="Courier" w:hAnsi="Courier" w:cs="Courier"/>
+          <w:color w:val="464646"/>
+        </w:rPr>
+        <w:t>(</w:t>
+      </w:r>
+      <w:proofErr w:type="spellStart"/>
+      <w:r>
+        <w:rPr>
+          <w:rFonts w:ascii="Courier" w:hAnsi="Courier" w:cs="Courier"/>
+          <w:color w:val="464646"/>
+        </w:rPr>
+        <w:t>bdays</w:t>
+      </w:r>
+      <w:proofErr w:type="spellEnd"/>
+      <w:r>
+        <w:rPr>
+          <w:rFonts w:ascii="Courier" w:hAnsi="Courier" w:cs="Courier"/>
+          <w:color w:val="464646"/>
+        </w:rPr>
+        <w:t>)</w:t>
+      </w:r>
+    </w:p>
+    <w:p>
+      <w:pPr>
+        <w:autoSpaceDE w:val="0"/>
+        <w:autoSpaceDN w:val="0"/>
+        <w:adjustRightInd w:val="0"/>
+        <w:rPr>
+          <w:rFonts w:ascii="Courier" w:hAnsi="Courier" w:cs="Courier"/>
+        </w:rPr>
+      </w:pPr>
+      <w:r>
+        <w:rPr>
+          <w:rFonts w:ascii="Courier" w:hAnsi="Courier" w:cs="Courier"/>
+        </w:rPr>
+        <w:t xml:space="preserve">    </w:t>
+      </w:r>
+      <w:r>
+        <w:rPr>
+          <w:rFonts w:ascii="Courier" w:hAnsi="Courier" w:cs="Courier"/>
+          <w:b/>
+          <w:bCs/>
+          <w:color w:val="204B82"/>
+        </w:rPr>
+        <w:t>if</w:t>
+      </w:r>
+      <w:r>
+        <w:rPr>
+          <w:rFonts w:ascii="Courier" w:hAnsi="Courier" w:cs="Courier"/>
+        </w:rPr>
+        <w:t xml:space="preserve"> </w:t>
+      </w:r>
+      <w:r>
+        <w:rPr>
+          <w:rFonts w:ascii="Courier" w:hAnsi="Courier" w:cs="Courier"/>
+          <w:color w:val="464646"/>
+        </w:rPr>
+        <w:t>(</w:t>
+      </w:r>
+      <w:r>
+        <w:rPr>
+          <w:rFonts w:ascii="Courier" w:hAnsi="Courier" w:cs="Courier"/>
+          <w:b/>
+          <w:bCs/>
+          <w:color w:val="AC4452"/>
+        </w:rPr>
+        <w:t>max</w:t>
+      </w:r>
+      <w:r>
+        <w:rPr>
+          <w:rFonts w:ascii="Courier" w:hAnsi="Courier" w:cs="Courier"/>
+          <w:color w:val="464646"/>
+        </w:rPr>
+        <w:t>(</w:t>
+      </w:r>
+      <w:proofErr w:type="spellStart"/>
+      <w:r>
+        <w:rPr>
+          <w:rFonts w:ascii="Courier" w:hAnsi="Courier" w:cs="Courier"/>
+          <w:color w:val="464646"/>
+        </w:rPr>
+        <w:t>bdayFreq</w:t>
+      </w:r>
+      <w:proofErr w:type="spellEnd"/>
+      <w:r>
+        <w:rPr>
+          <w:rFonts w:ascii="Courier" w:hAnsi="Courier" w:cs="Courier"/>
+          <w:color w:val="464646"/>
+        </w:rPr>
+        <w:t>)</w:t>
+      </w:r>
+      <w:r>
+        <w:rPr>
+          <w:rFonts w:ascii="Courier" w:hAnsi="Courier" w:cs="Courier"/>
+        </w:rPr>
+        <w:t xml:space="preserve"> &gt;=</w:t>
+      </w:r>
+      <w:r>
+        <w:rPr>
+          <w:rFonts w:ascii="Courier" w:hAnsi="Courier" w:cs="Courier"/>
+          <w:color w:val="9D007E"/>
+        </w:rPr>
+        <w:t>2</w:t>
+      </w:r>
+      <w:r>
+        <w:rPr>
+          <w:rFonts w:ascii="Courier" w:hAnsi="Courier" w:cs="Courier"/>
+          <w:color w:val="464646"/>
+        </w:rPr>
+        <w:t xml:space="preserve">) </w:t>
+      </w:r>
+      <w:proofErr w:type="gramStart"/>
+      <w:r>
+        <w:rPr>
+          <w:rFonts w:ascii="Courier" w:hAnsi="Courier" w:cs="Courier"/>
+          <w:color w:val="464646"/>
+        </w:rPr>
+        <w:t>{</w:t>
+      </w:r>
+      <w:r>
+        <w:rPr>
+          <w:rFonts w:ascii="Courier" w:hAnsi="Courier" w:cs="Courier"/>
+        </w:rPr>
+        <w:t xml:space="preserve"> </w:t>
+      </w:r>
+      <w:r>
+        <w:rPr>
+          <w:rFonts w:ascii="Courier" w:hAnsi="Courier" w:cs="Courier"/>
+          <w:i/>
+          <w:iCs/>
+          <w:color w:val="9C819F"/>
+        </w:rPr>
+        <w:t>#</w:t>
+      </w:r>
+      <w:proofErr w:type="gramEnd"/>
+      <w:r>
+        <w:rPr>
+          <w:rFonts w:ascii="Courier" w:hAnsi="Courier" w:cs="Courier"/>
+          <w:i/>
+          <w:iCs/>
+          <w:color w:val="9C819F"/>
+        </w:rPr>
+        <w:t>Returns maximum frequency count</w:t>
+      </w:r>
+    </w:p>
+    <w:p>
+      <w:pPr>
+        <w:autoSpaceDE w:val="0"/>
+        <w:autoSpaceDN w:val="0"/>
+        <w:adjustRightInd w:val="0"/>
+        <w:rPr>
+          <w:rFonts w:ascii="Courier" w:hAnsi="Courier" w:cs="Courier"/>
+        </w:rPr>
+      </w:pPr>
+      <w:r>
+        <w:rPr>
+          <w:rFonts w:ascii="Courier" w:hAnsi="Courier" w:cs="Courier"/>
+        </w:rPr>
+        <w:t xml:space="preserve">      </w:t>
+      </w:r>
+      <w:r>
+        <w:rPr>
+          <w:rFonts w:ascii="Courier" w:hAnsi="Courier" w:cs="Courier"/>
+          <w:color w:val="464646"/>
+        </w:rPr>
+        <w:t>success</w:t>
+      </w:r>
+      <w:r>
+        <w:rPr>
+          <w:rFonts w:ascii="Courier" w:hAnsi="Courier" w:cs="Courier"/>
+        </w:rPr>
+        <w:t xml:space="preserve"> </w:t>
+      </w:r>
+      <w:r>
+        <w:rPr>
+          <w:rFonts w:ascii="Courier" w:hAnsi="Courier" w:cs="Courier"/>
+          <w:color w:val="9F4552"/>
+        </w:rPr>
+        <w:t>=</w:t>
+      </w:r>
+      <w:r>
+        <w:rPr>
+          <w:rFonts w:ascii="Courier" w:hAnsi="Courier" w:cs="Courier"/>
+        </w:rPr>
+        <w:t xml:space="preserve"> </w:t>
+      </w:r>
+      <w:r>
+        <w:rPr>
+          <w:rFonts w:ascii="Courier" w:hAnsi="Courier" w:cs="Courier"/>
+          <w:color w:val="464646"/>
+        </w:rPr>
+        <w:t>success</w:t>
+      </w:r>
+      <w:r>
+        <w:rPr>
+          <w:rFonts w:ascii="Courier" w:hAnsi="Courier" w:cs="Courier"/>
+        </w:rPr>
+        <w:t xml:space="preserve"> + </w:t>
+      </w:r>
+      <w:r>
+        <w:rPr>
+          <w:rFonts w:ascii="Courier" w:hAnsi="Courier" w:cs="Courier"/>
+          <w:color w:val="9D007E"/>
+        </w:rPr>
+        <w:t>1</w:t>
+      </w:r>
+    </w:p>
+    <w:p>
+      <w:pPr>
+        <w:autoSpaceDE w:val="0"/>
+        <w:autoSpaceDN w:val="0"/>
+        <w:adjustRightInd w:val="0"/>
+        <w:rPr>
+          <w:rFonts w:ascii="Courier" w:hAnsi="Courier" w:cs="Courier"/>
+        </w:rPr>
+      </w:pPr>
+      <w:r>
+        <w:rPr>
+          <w:rFonts w:ascii="Courier" w:hAnsi="Courier" w:cs="Courier"/>
+        </w:rPr>
+        <w:t xml:space="preserve">    </w:t>
+      </w:r>
+      <w:r>
+        <w:rPr>
+          <w:rFonts w:ascii="Courier" w:hAnsi="Courier" w:cs="Courier"/>
+          <w:color w:val="464646"/>
+        </w:rPr>
+        <w:t>}</w:t>
+      </w:r>
+    </w:p>
+    <w:p>
+      <w:pPr>
+        <w:autoSpaceDE w:val="0"/>
+        <w:autoSpaceDN w:val="0"/>
+        <w:adjustRightInd w:val="0"/>
+        <w:rPr>
+          <w:rFonts w:ascii="Courier" w:hAnsi="Courier" w:cs="Courier"/>
+        </w:rPr>
+      </w:pPr>
+      <w:r>
+        <w:rPr>
+          <w:rFonts w:ascii="Courier" w:hAnsi="Courier" w:cs="Courier"/>
+        </w:rPr>
+        <w:t xml:space="preserve">  </w:t>
+      </w:r>
+      <w:r>
+        <w:rPr>
+          <w:rFonts w:ascii="Courier" w:hAnsi="Courier" w:cs="Courier"/>
+          <w:color w:val="464646"/>
+        </w:rPr>
+        <w:t>}</w:t>
+      </w:r>
+    </w:p>
+    <w:p>
+      <w:pPr>
+        <w:autoSpaceDE w:val="0"/>
+        <w:autoSpaceDN w:val="0"/>
+        <w:adjustRightInd w:val="0"/>
+        <w:rPr>
+          <w:rFonts w:ascii="Courier" w:hAnsi="Courier" w:cs="Courier"/>
+        </w:rPr>
+      </w:pPr>
+      <w:r>
+        <w:rPr>
+          <w:rFonts w:ascii="Courier" w:hAnsi="Courier" w:cs="Courier"/>
+        </w:rPr>
+        <w:t xml:space="preserve">  </w:t>
+      </w:r>
+      <w:r>
+        <w:rPr>
+          <w:rFonts w:ascii="Courier" w:hAnsi="Courier" w:cs="Courier"/>
+          <w:b/>
+          <w:bCs/>
+          <w:color w:val="AC4452"/>
+        </w:rPr>
+        <w:t>return</w:t>
+      </w:r>
+      <w:r>
+        <w:rPr>
+          <w:rFonts w:ascii="Courier" w:hAnsi="Courier" w:cs="Courier"/>
+        </w:rPr>
+        <w:t xml:space="preserve"> </w:t>
+      </w:r>
+      <w:r>
+        <w:rPr>
+          <w:rFonts w:ascii="Courier" w:hAnsi="Courier" w:cs="Courier"/>
+          <w:color w:val="464646"/>
+        </w:rPr>
+        <w:t>(success</w:t>
+      </w:r>
+      <w:r>
+        <w:rPr>
+          <w:rFonts w:ascii="Courier" w:hAnsi="Courier" w:cs="Courier"/>
+        </w:rPr>
+        <w:t>/</w:t>
+      </w:r>
+      <w:r>
+        <w:rPr>
+          <w:rFonts w:ascii="Courier" w:hAnsi="Courier" w:cs="Courier"/>
+          <w:color w:val="464646"/>
+        </w:rPr>
+        <w:t>n)</w:t>
+      </w:r>
+    </w:p>
+    <w:p>
+      <w:pPr>
+        <w:autoSpaceDE w:val="0"/>
+        <w:autoSpaceDN w:val="0"/>
+        <w:adjustRightInd w:val="0"/>
+        <w:rPr>
+          <w:rFonts w:ascii="Courier" w:hAnsi="Courier" w:cs="Courier"/>
+        </w:rPr>
+      </w:pPr>
+      <w:r>
+        <w:rPr>
+          <w:rFonts w:ascii="Courier" w:hAnsi="Courier" w:cs="Courier"/>
+          <w:color w:val="464646"/>
+        </w:rPr>
+        <w:t>}</w:t>
+      </w:r>
+    </w:p>
+    <w:p>
+      <w:pPr>
+        <w:autoSpaceDE w:val="0"/>
+        <w:autoSpaceDN w:val="0"/>
+        <w:adjustRightInd w:val="0"/>
+        <w:rPr>
+          <w:rFonts w:ascii="Courier" w:hAnsi="Courier" w:cs="Courier"/>
+        </w:rPr>
+      </w:pPr>
+    </w:p>
+    <w:p>
+      <w:pPr>
+        <w:autoSpaceDE w:val="0"/>
+        <w:autoSpaceDN w:val="0"/>
+        <w:adjustRightInd w:val="0"/>
+        <w:rPr>
+          <w:rFonts w:ascii="Courier" w:hAnsi="Courier" w:cs="Courier"/>
+        </w:rPr>
+      </w:pPr>
+      <w:r>
+        <w:rPr>
+          <w:rFonts w:ascii="Courier" w:hAnsi="Courier" w:cs="Courier"/>
+          <w:color w:val="464646"/>
+        </w:rPr>
+        <w:t>prob1000</w:t>
+      </w:r>
+      <w:r>
+        <w:rPr>
+          <w:rFonts w:ascii="Courier" w:hAnsi="Courier" w:cs="Courier"/>
+        </w:rPr>
+        <w:t xml:space="preserve"> </w:t>
+      </w:r>
+      <w:r>
+        <w:rPr>
+          <w:rFonts w:ascii="Courier" w:hAnsi="Courier" w:cs="Courier"/>
+          <w:color w:val="9F4552"/>
+        </w:rPr>
+        <w:t>=</w:t>
+      </w:r>
+      <w:r>
+        <w:rPr>
+          <w:rFonts w:ascii="Courier" w:hAnsi="Courier" w:cs="Courier"/>
+        </w:rPr>
+        <w:t xml:space="preserve"> </w:t>
+      </w:r>
+      <w:proofErr w:type="spellStart"/>
+      <w:proofErr w:type="gramStart"/>
+      <w:r>
+        <w:rPr>
+          <w:rFonts w:ascii="Courier" w:hAnsi="Courier" w:cs="Courier"/>
+          <w:b/>
+          <w:bCs/>
+          <w:color w:val="AC4452"/>
+        </w:rPr>
+        <w:t>bdayProb</w:t>
+      </w:r>
+      <w:proofErr w:type="spellEnd"/>
+      <w:r>
+        <w:rPr>
+          <w:rFonts w:ascii="Courier" w:hAnsi="Courier" w:cs="Courier"/>
+          <w:color w:val="464646"/>
+        </w:rPr>
+        <w:t>(</w:t>
+      </w:r>
+      <w:proofErr w:type="gramEnd"/>
+      <w:r>
+        <w:rPr>
+          <w:rFonts w:ascii="Courier" w:hAnsi="Courier" w:cs="Courier"/>
+          <w:color w:val="9D007E"/>
+        </w:rPr>
+        <w:t>1000</w:t>
+      </w:r>
+      <w:r>
+        <w:rPr>
+          <w:rFonts w:ascii="Courier" w:hAnsi="Courier" w:cs="Courier"/>
+          <w:color w:val="464646"/>
+        </w:rPr>
+        <w:t>)</w:t>
+      </w:r>
+    </w:p>
+    <w:p>
+      <w:pPr>
+        <w:autoSpaceDE w:val="0"/>
+        <w:autoSpaceDN w:val="0"/>
+        <w:adjustRightInd w:val="0"/>
+        <w:rPr>
+          <w:rFonts w:ascii="Courier" w:hAnsi="Courier" w:cs="Courier"/>
+        </w:rPr>
+      </w:pPr>
+      <w:r>
+        <w:rPr>
+          <w:rFonts w:ascii="Courier" w:hAnsi="Courier" w:cs="Courier"/>
+          <w:color w:val="464646"/>
+        </w:rPr>
+        <w:t>prob10000</w:t>
+      </w:r>
+      <w:r>
+        <w:rPr>
+          <w:rFonts w:ascii="Courier" w:hAnsi="Courier" w:cs="Courier"/>
+        </w:rPr>
+        <w:t xml:space="preserve"> </w:t>
+      </w:r>
+      <w:r>
+        <w:rPr>
+          <w:rFonts w:ascii="Courier" w:hAnsi="Courier" w:cs="Courier"/>
+          <w:color w:val="9F4552"/>
+        </w:rPr>
+        <w:t>=</w:t>
+      </w:r>
+      <w:r>
+        <w:rPr>
+          <w:rFonts w:ascii="Courier" w:hAnsi="Courier" w:cs="Courier"/>
+        </w:rPr>
+        <w:t xml:space="preserve"> </w:t>
+      </w:r>
+      <w:proofErr w:type="spellStart"/>
+      <w:proofErr w:type="gramStart"/>
+      <w:r>
+        <w:rPr>
+          <w:rFonts w:ascii="Courier" w:hAnsi="Courier" w:cs="Courier"/>
+          <w:b/>
+          <w:bCs/>
+          <w:color w:val="AC4452"/>
+        </w:rPr>
+        <w:t>bdayProb</w:t>
+      </w:r>
+      <w:proofErr w:type="spellEnd"/>
+      <w:r>
+        <w:rPr>
+          <w:rFonts w:ascii="Courier" w:hAnsi="Courier" w:cs="Courier"/>
+          <w:color w:val="464646"/>
+        </w:rPr>
+        <w:t>(</w:t>
+      </w:r>
+      <w:proofErr w:type="gramEnd"/>
+      <w:r>
+        <w:rPr>
+          <w:rFonts w:ascii="Courier" w:hAnsi="Courier" w:cs="Courier"/>
+          <w:color w:val="9D007E"/>
+        </w:rPr>
+        <w:t>10000</w:t>
+      </w:r>
+      <w:r>
+        <w:rPr>
+          <w:rFonts w:ascii="Courier" w:hAnsi="Courier" w:cs="Courier"/>
+          <w:color w:val="464646"/>
+        </w:rPr>
+        <w:t>)</w:t>
+      </w:r>
+    </w:p>
+    <w:p>
+      <w:pPr>
+        <w:autoSpaceDE w:val="0"/>
+        <w:autoSpaceDN w:val="0"/>
+        <w:adjustRightInd w:val="0"/>
+        <w:rPr>
+          <w:rFonts w:ascii="Courier" w:hAnsi="Courier" w:cs="Courier"/>
+        </w:rPr>
+      </w:pPr>
+      <w:r>
+        <w:rPr>
+          <w:rFonts w:ascii="Courier" w:hAnsi="Courier" w:cs="Courier"/>
+          <w:color w:val="464646"/>
+        </w:rPr>
+        <w:t>prob50000</w:t>
+      </w:r>
+      <w:r>
+        <w:rPr>
+          <w:rFonts w:ascii="Courier" w:hAnsi="Courier" w:cs="Courier"/>
+        </w:rPr>
+        <w:t xml:space="preserve"> </w:t>
+      </w:r>
+      <w:r>
+        <w:rPr>
+          <w:rFonts w:ascii="Courier" w:hAnsi="Courier" w:cs="Courier"/>
+          <w:color w:val="9F4552"/>
+        </w:rPr>
+        <w:t>=</w:t>
+      </w:r>
+      <w:r>
+        <w:rPr>
+          <w:rFonts w:ascii="Courier" w:hAnsi="Courier" w:cs="Courier"/>
+        </w:rPr>
+        <w:t xml:space="preserve"> </w:t>
+      </w:r>
+      <w:proofErr w:type="spellStart"/>
+      <w:proofErr w:type="gramStart"/>
+      <w:r>
+        <w:rPr>
+          <w:rFonts w:ascii="Courier" w:hAnsi="Courier" w:cs="Courier"/>
+          <w:b/>
+          <w:bCs/>
+          <w:color w:val="AC4452"/>
+        </w:rPr>
+        <w:t>bdayProb</w:t>
+      </w:r>
+      <w:proofErr w:type="spellEnd"/>
+      <w:r>
+        <w:rPr>
+          <w:rFonts w:ascii="Courier" w:hAnsi="Courier" w:cs="Courier"/>
+          <w:color w:val="464646"/>
+        </w:rPr>
+        <w:t>(</w:t>
+      </w:r>
+      <w:proofErr w:type="gramEnd"/>
+      <w:r>
+        <w:rPr>
+          <w:rFonts w:ascii="Courier" w:hAnsi="Courier" w:cs="Courier"/>
+          <w:color w:val="9D007E"/>
+        </w:rPr>
+        <w:t>50000</w:t>
+      </w:r>
+      <w:r>
+        <w:rPr>
+          <w:rFonts w:ascii="Courier" w:hAnsi="Courier" w:cs="Courier"/>
+          <w:color w:val="464646"/>
+        </w:rPr>
+        <w:t>)</w:t>
+      </w:r>
+    </w:p>
+    <w:p>
+      <w:pPr>
+        <w:autoSpaceDE w:val="0"/>
+        <w:autoSpaceDN w:val="0"/>
+        <w:adjustRightInd w:val="0"/>
+        <w:rPr>
+          <w:rFonts w:ascii="Courier" w:hAnsi="Courier" w:cs="Courier"/>
+        </w:rPr>
+      </w:pPr>
+    </w:p>
+    <w:p>
+      <w:pPr>
+        <w:autoSpaceDE w:val="0"/>
+        <w:autoSpaceDN w:val="0"/>
+        <w:adjustRightInd w:val="0"/>
+        <w:rPr>
+          <w:rFonts w:ascii="Courier" w:hAnsi="Courier" w:cs="Courier"/>
+        </w:rPr>
+      </w:pPr>
+    </w:p>
+    <w:p>
+      <w:pPr>
+        <w:autoSpaceDE w:val="0"/>
+        <w:autoSpaceDN w:val="0"/>
+        <w:adjustRightInd w:val="0"/>
+        <w:rPr>
+          <w:rFonts w:ascii="Courier" w:hAnsi="Courier" w:cs="Courier"/>
+        </w:rPr>
+      </w:pPr>
+      <w:r>
+        <w:rPr>
+          <w:rFonts w:ascii="Courier" w:hAnsi="Courier" w:cs="Courier"/>
+          <w:i/>
+          <w:iCs/>
+          <w:color w:val="9C819F"/>
+        </w:rPr>
+        <w:t>#===============================================================</w:t>
+      </w:r>
+    </w:p>
+    <w:p>
+      <w:pPr>
+        <w:autoSpaceDE w:val="0"/>
+        <w:autoSpaceDN w:val="0"/>
+        <w:adjustRightInd w:val="0"/>
+        <w:rPr>
+          <w:rFonts w:ascii="Courier" w:hAnsi="Courier" w:cs="Courier"/>
+        </w:rPr>
+      </w:pPr>
+    </w:p>
+    <w:p>
+      <w:pPr>
+        <w:autoSpaceDE w:val="0"/>
+        <w:autoSpaceDN w:val="0"/>
+        <w:adjustRightInd w:val="0"/>
+        <w:rPr>
+          <w:rFonts w:ascii="Courier" w:hAnsi="Courier" w:cs="Courier"/>
+        </w:rPr>
+      </w:pPr>
+      <w:r>
+        <w:rPr>
+          <w:rFonts w:ascii="Courier" w:hAnsi="Courier" w:cs="Courier"/>
+          <w:i/>
+          <w:iCs/>
+          <w:color w:val="9C819F"/>
+        </w:rPr>
+        <w:lastRenderedPageBreak/>
+        <w:t>#3</w:t>
+      </w:r>
+    </w:p>
+    <w:p>
+      <w:pPr>
+        <w:autoSpaceDE w:val="0"/>
+        <w:autoSpaceDN w:val="0"/>
+        <w:adjustRightInd w:val="0"/>
+        <w:rPr>
+          <w:rFonts w:ascii="Courier" w:hAnsi="Courier" w:cs="Courier"/>
+        </w:rPr>
+      </w:pPr>
+      <w:r>
+        <w:rPr>
+          <w:rFonts w:ascii="Courier" w:hAnsi="Courier" w:cs="Courier"/>
+          <w:i/>
+          <w:iCs/>
+          <w:color w:val="9C819F"/>
+        </w:rPr>
+        <w:t>#a</w:t>
+      </w:r>
+    </w:p>
+    <w:p>
+      <w:pPr>
+        <w:autoSpaceDE w:val="0"/>
+        <w:autoSpaceDN w:val="0"/>
+        <w:adjustRightInd w:val="0"/>
+        <w:rPr>
+          <w:rFonts w:ascii="Courier" w:hAnsi="Courier" w:cs="Courier"/>
+        </w:rPr>
+      </w:pPr>
+    </w:p>
+    <w:p>
+      <w:pPr>
+        <w:autoSpaceDE w:val="0"/>
+        <w:autoSpaceDN w:val="0"/>
+        <w:adjustRightInd w:val="0"/>
+        <w:rPr>
+          <w:rFonts w:ascii="Courier" w:hAnsi="Courier" w:cs="Courier"/>
+        </w:rPr>
+      </w:pPr>
+      <w:r>
+        <w:rPr>
+          <w:rFonts w:ascii="Courier" w:hAnsi="Courier" w:cs="Courier"/>
+          <w:color w:val="464646"/>
+        </w:rPr>
+        <w:t>w</w:t>
+      </w:r>
+      <w:r>
+        <w:rPr>
+          <w:rFonts w:ascii="Courier" w:hAnsi="Courier" w:cs="Courier"/>
+        </w:rPr>
+        <w:t xml:space="preserve"> </w:t>
+      </w:r>
+      <w:r>
+        <w:rPr>
+          <w:rFonts w:ascii="Courier" w:hAnsi="Courier" w:cs="Courier"/>
+          <w:color w:val="9F4552"/>
+        </w:rPr>
+        <w:t>=</w:t>
+      </w:r>
+      <w:r>
+        <w:rPr>
+          <w:rFonts w:ascii="Courier" w:hAnsi="Courier" w:cs="Courier"/>
+        </w:rPr>
+        <w:t xml:space="preserve"> </w:t>
+      </w:r>
+      <w:proofErr w:type="gramStart"/>
+      <w:r>
+        <w:rPr>
+          <w:rFonts w:ascii="Courier" w:hAnsi="Courier" w:cs="Courier"/>
+          <w:b/>
+          <w:bCs/>
+          <w:color w:val="AC4452"/>
+        </w:rPr>
+        <w:t>c</w:t>
+      </w:r>
+      <w:r>
+        <w:rPr>
+          <w:rFonts w:ascii="Courier" w:hAnsi="Courier" w:cs="Courier"/>
+          <w:color w:val="464646"/>
+        </w:rPr>
+        <w:t>(</w:t>
+      </w:r>
+      <w:proofErr w:type="gramEnd"/>
+      <w:r>
+        <w:rPr>
+          <w:rFonts w:ascii="Courier" w:hAnsi="Courier" w:cs="Courier"/>
+        </w:rPr>
+        <w:t>-</w:t>
+      </w:r>
+      <w:r>
+        <w:rPr>
+          <w:rFonts w:ascii="Courier" w:hAnsi="Courier" w:cs="Courier"/>
+          <w:color w:val="9D007E"/>
+        </w:rPr>
+        <w:t>10</w:t>
+      </w:r>
+      <w:r>
+        <w:rPr>
+          <w:rFonts w:ascii="Courier" w:hAnsi="Courier" w:cs="Courier"/>
+          <w:color w:val="464646"/>
+        </w:rPr>
+        <w:t>,</w:t>
+      </w:r>
+      <w:r>
+        <w:rPr>
+          <w:rFonts w:ascii="Courier" w:hAnsi="Courier" w:cs="Courier"/>
+        </w:rPr>
+        <w:t xml:space="preserve"> -</w:t>
+      </w:r>
+      <w:r>
+        <w:rPr>
+          <w:rFonts w:ascii="Courier" w:hAnsi="Courier" w:cs="Courier"/>
+          <w:color w:val="9D007E"/>
+        </w:rPr>
+        <w:t>10</w:t>
+      </w:r>
+      <w:r>
+        <w:rPr>
+          <w:rFonts w:ascii="Courier" w:hAnsi="Courier" w:cs="Courier"/>
+          <w:color w:val="464646"/>
+        </w:rPr>
+        <w:t>,</w:t>
+      </w:r>
+      <w:r>
+        <w:rPr>
+          <w:rFonts w:ascii="Courier" w:hAnsi="Courier" w:cs="Courier"/>
+        </w:rPr>
+        <w:t xml:space="preserve"> -</w:t>
+      </w:r>
+      <w:r>
+        <w:rPr>
+          <w:rFonts w:ascii="Courier" w:hAnsi="Courier" w:cs="Courier"/>
+          <w:color w:val="9D007E"/>
+        </w:rPr>
+        <w:t>10</w:t>
+      </w:r>
+      <w:r>
+        <w:rPr>
+          <w:rFonts w:ascii="Courier" w:hAnsi="Courier" w:cs="Courier"/>
+          <w:color w:val="464646"/>
+        </w:rPr>
+        <w:t>,</w:t>
+      </w:r>
+      <w:r>
+        <w:rPr>
+          <w:rFonts w:ascii="Courier" w:hAnsi="Courier" w:cs="Courier"/>
+        </w:rPr>
+        <w:t xml:space="preserve"> </w:t>
+      </w:r>
+      <w:r>
+        <w:rPr>
+          <w:rFonts w:ascii="Courier" w:hAnsi="Courier" w:cs="Courier"/>
+          <w:color w:val="9D007E"/>
+        </w:rPr>
+        <w:t>0</w:t>
+      </w:r>
+      <w:r>
+        <w:rPr>
+          <w:rFonts w:ascii="Courier" w:hAnsi="Courier" w:cs="Courier"/>
+          <w:color w:val="464646"/>
+        </w:rPr>
+        <w:t>,</w:t>
+      </w:r>
+      <w:r>
+        <w:rPr>
+          <w:rFonts w:ascii="Courier" w:hAnsi="Courier" w:cs="Courier"/>
+        </w:rPr>
+        <w:t xml:space="preserve"> </w:t>
+      </w:r>
+      <w:r>
+        <w:rPr>
+          <w:rFonts w:ascii="Courier" w:hAnsi="Courier" w:cs="Courier"/>
+          <w:color w:val="9D007E"/>
+        </w:rPr>
+        <w:t>0</w:t>
+      </w:r>
+      <w:r>
+        <w:rPr>
+          <w:rFonts w:ascii="Courier" w:hAnsi="Courier" w:cs="Courier"/>
+          <w:color w:val="464646"/>
+        </w:rPr>
+        <w:t>,</w:t>
+      </w:r>
+      <w:r>
+        <w:rPr>
+          <w:rFonts w:ascii="Courier" w:hAnsi="Courier" w:cs="Courier"/>
+        </w:rPr>
+        <w:t xml:space="preserve"> </w:t>
+      </w:r>
+      <w:r>
+        <w:rPr>
+          <w:rFonts w:ascii="Courier" w:hAnsi="Courier" w:cs="Courier"/>
+          <w:color w:val="9D007E"/>
+        </w:rPr>
+        <w:t>14</w:t>
+      </w:r>
+      <w:r>
+        <w:rPr>
+          <w:rFonts w:ascii="Courier" w:hAnsi="Courier" w:cs="Courier"/>
+          <w:color w:val="464646"/>
+        </w:rPr>
+        <w:t>)</w:t>
+      </w:r>
+    </w:p>
+    <w:p>
+      <w:pPr>
+        <w:autoSpaceDE w:val="0"/>
+        <w:autoSpaceDN w:val="0"/>
+        <w:adjustRightInd w:val="0"/>
+        <w:rPr>
+          <w:rFonts w:ascii="Courier" w:hAnsi="Courier" w:cs="Courier"/>
+        </w:rPr>
+      </w:pPr>
+      <w:r>
+        <w:rPr>
+          <w:rFonts w:ascii="Courier" w:hAnsi="Courier" w:cs="Courier"/>
+          <w:color w:val="464646"/>
+        </w:rPr>
+        <w:t>winnings</w:t>
+      </w:r>
+      <w:r>
+        <w:rPr>
+          <w:rFonts w:ascii="Courier" w:hAnsi="Courier" w:cs="Courier"/>
+        </w:rPr>
+        <w:t xml:space="preserve"> </w:t>
+      </w:r>
+      <w:r>
+        <w:rPr>
+          <w:rFonts w:ascii="Courier" w:hAnsi="Courier" w:cs="Courier"/>
+          <w:color w:val="9F4552"/>
+        </w:rPr>
+        <w:t>=</w:t>
+      </w:r>
+      <w:r>
+        <w:rPr>
+          <w:rFonts w:ascii="Courier" w:hAnsi="Courier" w:cs="Courier"/>
+        </w:rPr>
+        <w:t xml:space="preserve"> </w:t>
+      </w:r>
+      <w:r>
+        <w:rPr>
+          <w:rFonts w:ascii="Courier" w:hAnsi="Courier" w:cs="Courier"/>
+          <w:b/>
+          <w:bCs/>
+          <w:color w:val="AC4452"/>
+        </w:rPr>
+        <w:t>sample</w:t>
+      </w:r>
+      <w:r>
+        <w:rPr>
+          <w:rFonts w:ascii="Courier" w:hAnsi="Courier" w:cs="Courier"/>
+        </w:rPr>
+        <w:t xml:space="preserve"> </w:t>
+      </w:r>
+      <w:r>
+        <w:rPr>
+          <w:rFonts w:ascii="Courier" w:hAnsi="Courier" w:cs="Courier"/>
+          <w:color w:val="464646"/>
+        </w:rPr>
+        <w:t>(w,</w:t>
+      </w:r>
+      <w:r>
+        <w:rPr>
+          <w:rFonts w:ascii="Courier" w:hAnsi="Courier" w:cs="Courier"/>
+        </w:rPr>
+        <w:t xml:space="preserve"> </w:t>
+      </w:r>
+      <w:r>
+        <w:rPr>
+          <w:rFonts w:ascii="Courier" w:hAnsi="Courier" w:cs="Courier"/>
+          <w:color w:val="9D007E"/>
+        </w:rPr>
+        <w:t>1000</w:t>
+      </w:r>
+      <w:r>
+        <w:rPr>
+          <w:rFonts w:ascii="Courier" w:hAnsi="Courier" w:cs="Courier"/>
+          <w:color w:val="464646"/>
+        </w:rPr>
+        <w:t>,</w:t>
+      </w:r>
+      <w:r>
+        <w:rPr>
+          <w:rFonts w:ascii="Courier" w:hAnsi="Courier" w:cs="Courier"/>
+        </w:rPr>
+        <w:t xml:space="preserve"> </w:t>
+      </w:r>
+      <w:r>
+        <w:rPr>
+          <w:rFonts w:ascii="Courier" w:hAnsi="Courier" w:cs="Courier"/>
+          <w:color w:val="479D43"/>
+        </w:rPr>
+        <w:t>replace</w:t>
+      </w:r>
+      <w:r>
+        <w:rPr>
+          <w:rFonts w:ascii="Courier" w:hAnsi="Courier" w:cs="Courier"/>
+        </w:rPr>
+        <w:t xml:space="preserve"> </w:t>
+      </w:r>
+      <w:r>
+        <w:rPr>
+          <w:rFonts w:ascii="Courier" w:hAnsi="Courier" w:cs="Courier"/>
+          <w:color w:val="464646"/>
+        </w:rPr>
+        <w:t>=</w:t>
+      </w:r>
+      <w:r>
+        <w:rPr>
+          <w:rFonts w:ascii="Courier" w:hAnsi="Courier" w:cs="Courier"/>
+        </w:rPr>
+        <w:t xml:space="preserve"> </w:t>
+      </w:r>
+      <w:proofErr w:type="gramStart"/>
+      <w:r>
+        <w:rPr>
+          <w:rFonts w:ascii="Courier" w:hAnsi="Courier" w:cs="Courier"/>
+          <w:color w:val="9D007E"/>
+        </w:rPr>
+        <w:t>TRUE</w:t>
+      </w:r>
+      <w:r>
+        <w:rPr>
+          <w:rFonts w:ascii="Courier" w:hAnsi="Courier" w:cs="Courier"/>
+          <w:color w:val="464646"/>
+        </w:rPr>
+        <w:t>)</w:t>
+      </w:r>
+      <w:r>
+        <w:rPr>
+          <w:rFonts w:ascii="Courier" w:hAnsi="Courier" w:cs="Courier"/>
+        </w:rPr>
+        <w:t xml:space="preserve">  </w:t>
+      </w:r>
+      <w:r>
+        <w:rPr>
+          <w:rFonts w:ascii="Courier" w:hAnsi="Courier" w:cs="Courier"/>
+          <w:i/>
+          <w:iCs/>
+          <w:color w:val="9C819F"/>
+        </w:rPr>
+        <w:t>#</w:t>
+      </w:r>
+      <w:proofErr w:type="gramEnd"/>
+      <w:r>
+        <w:rPr>
+          <w:rFonts w:ascii="Courier" w:hAnsi="Courier" w:cs="Courier"/>
+          <w:i/>
+          <w:iCs/>
+          <w:color w:val="9C819F"/>
+        </w:rPr>
+        <w:t>Result of 1000 trials saved into winnings</w:t>
+      </w:r>
+    </w:p>
+    <w:p>
+      <w:pPr>
+        <w:autoSpaceDE w:val="0"/>
+        <w:autoSpaceDN w:val="0"/>
+        <w:adjustRightInd w:val="0"/>
+        <w:rPr>
+          <w:rFonts w:ascii="Courier" w:hAnsi="Courier" w:cs="Courier"/>
+        </w:rPr>
+      </w:pPr>
+      <w:r>
+        <w:rPr>
+          <w:rFonts w:ascii="Courier" w:hAnsi="Courier" w:cs="Courier"/>
+          <w:b/>
+          <w:bCs/>
+          <w:color w:val="AC4452"/>
+        </w:rPr>
+        <w:t>table</w:t>
+      </w:r>
+      <w:r>
+        <w:rPr>
+          <w:rFonts w:ascii="Courier" w:hAnsi="Courier" w:cs="Courier"/>
+        </w:rPr>
+        <w:t xml:space="preserve"> </w:t>
+      </w:r>
+      <w:r>
+        <w:rPr>
+          <w:rFonts w:ascii="Courier" w:hAnsi="Courier" w:cs="Courier"/>
+          <w:color w:val="464646"/>
+        </w:rPr>
+        <w:t>(winnings)</w:t>
+      </w:r>
+      <w:r>
+        <w:rPr>
+          <w:rFonts w:ascii="Courier" w:hAnsi="Courier" w:cs="Courier"/>
+        </w:rPr>
+        <w:t xml:space="preserve"> </w:t>
+      </w:r>
+      <w:r>
+        <w:rPr>
+          <w:rFonts w:ascii="Courier" w:hAnsi="Courier" w:cs="Courier"/>
+          <w:i/>
+          <w:iCs/>
+          <w:color w:val="9C819F"/>
+        </w:rPr>
+        <w:t>#Displays total count for -10, 0, and 14</w:t>
+      </w:r>
+    </w:p>
+    <w:p>
+      <w:pPr>
+        <w:autoSpaceDE w:val="0"/>
+        <w:autoSpaceDN w:val="0"/>
+        <w:adjustRightInd w:val="0"/>
+        <w:rPr>
+          <w:rFonts w:ascii="Courier" w:hAnsi="Courier" w:cs="Courier"/>
+        </w:rPr>
+      </w:pPr>
+      <w:r>
+        <w:rPr>
+          <w:rFonts w:ascii="Courier" w:hAnsi="Courier" w:cs="Courier"/>
+        </w:rPr>
+        <w:t>## winnings</w:t>
+      </w:r>
+    </w:p>
+    <w:p>
+      <w:pPr>
+        <w:autoSpaceDE w:val="0"/>
+        <w:autoSpaceDN w:val="0"/>
+        <w:adjustRightInd w:val="0"/>
+        <w:rPr>
+          <w:rFonts w:ascii="Courier" w:hAnsi="Courier" w:cs="Courier"/>
+        </w:rPr>
+      </w:pPr>
+      <w:r>
+        <w:rPr>
+          <w:rFonts w:ascii="Courier" w:hAnsi="Courier" w:cs="Courier"/>
+        </w:rPr>
+        <w:t xml:space="preserve">## -10   </w:t>
+      </w:r>
+      <w:proofErr w:type="gramStart"/>
+      <w:r>
+        <w:rPr>
+          <w:rFonts w:ascii="Courier" w:hAnsi="Courier" w:cs="Courier"/>
+        </w:rPr>
+        <w:t>0  14</w:t>
+      </w:r>
+      <w:proofErr w:type="gramEnd"/>
+      <w:r>
+        <w:rPr>
+          <w:rFonts w:ascii="Courier" w:hAnsi="Courier" w:cs="Courier"/>
+        </w:rPr>
+        <w:t xml:space="preserve"> </w:t>
+      </w:r>
+    </w:p>
+    <w:p>
+      <w:pPr>
+        <w:autoSpaceDE w:val="0"/>
+        <w:autoSpaceDN w:val="0"/>
+        <w:adjustRightInd w:val="0"/>
+        <w:rPr>
+          <w:rFonts w:ascii="Courier" w:hAnsi="Courier" w:cs="Courier"/>
+        </w:rPr>
+      </w:pPr>
+      <w:r>
+        <w:rPr>
+          <w:rFonts w:ascii="Courier" w:hAnsi="Courier" w:cs="Courier"/>
+        </w:rPr>
+        <w:t>## 4</w:t>
+      </w:r>
+      <w:r>
+        <w:rPr>
+          <w:rFonts w:ascii="Courier" w:hAnsi="Courier" w:cs="Courier"/>
+        </w:rPr>
+        <w:t>79</w:t>
+      </w:r>
+      <w:r>
+        <w:rPr>
+          <w:rFonts w:ascii="Courier" w:hAnsi="Courier" w:cs="Courier"/>
+        </w:rPr>
+        <w:t xml:space="preserve"> 35</w:t>
+      </w:r>
+      <w:r>
+        <w:rPr>
+          <w:rFonts w:ascii="Courier" w:hAnsi="Courier" w:cs="Courier"/>
+        </w:rPr>
+        <w:t>0</w:t>
+      </w:r>
+      <w:r>
+        <w:rPr>
+          <w:rFonts w:ascii="Courier" w:hAnsi="Courier" w:cs="Courier"/>
+        </w:rPr>
+        <w:t xml:space="preserve"> 1</w:t>
+      </w:r>
+      <w:r>
+        <w:rPr>
+          <w:rFonts w:ascii="Courier" w:hAnsi="Courier" w:cs="Courier"/>
+        </w:rPr>
+        <w:t>71</w:t>
+      </w:r>
+    </w:p>
+    <w:p>
+      <w:pPr>
+        <w:autoSpaceDE w:val="0"/>
+        <w:autoSpaceDN w:val="0"/>
+        <w:adjustRightInd w:val="0"/>
+        <w:rPr>
+          <w:rFonts w:ascii="Courier" w:hAnsi="Courier" w:cs="Courier"/>
+        </w:rPr>
+      </w:pPr>
+      <w:r>
+        <w:rPr>
+          <w:rFonts w:ascii="Courier" w:hAnsi="Courier" w:cs="Courier"/>
+          <w:b/>
+          <w:bCs/>
+          <w:color w:val="AC4452"/>
+        </w:rPr>
+        <w:t>table</w:t>
+      </w:r>
+      <w:r>
+        <w:rPr>
+          <w:rFonts w:ascii="Courier" w:hAnsi="Courier" w:cs="Courier"/>
+        </w:rPr>
+        <w:t xml:space="preserve"> </w:t>
+      </w:r>
+      <w:r>
+        <w:rPr>
+          <w:rFonts w:ascii="Courier" w:hAnsi="Courier" w:cs="Courier"/>
+          <w:color w:val="464646"/>
+        </w:rPr>
+        <w:t>(winnings)</w:t>
+      </w:r>
+      <w:r>
+        <w:rPr>
+          <w:rFonts w:ascii="Courier" w:hAnsi="Courier" w:cs="Courier"/>
+        </w:rPr>
+        <w:t>/</w:t>
+      </w:r>
+      <w:r>
+        <w:rPr>
+          <w:rFonts w:ascii="Courier" w:hAnsi="Courier" w:cs="Courier"/>
+          <w:color w:val="9D007E"/>
+        </w:rPr>
+        <w:t>1000</w:t>
+      </w:r>
+      <w:r>
+        <w:rPr>
+          <w:rFonts w:ascii="Courier" w:hAnsi="Courier" w:cs="Courier"/>
+        </w:rPr>
+        <w:t xml:space="preserve"> </w:t>
+      </w:r>
+      <w:r>
+        <w:rPr>
+          <w:rFonts w:ascii="Courier" w:hAnsi="Courier" w:cs="Courier"/>
+          <w:i/>
+          <w:iCs/>
+          <w:color w:val="9C819F"/>
+        </w:rPr>
+        <w:t xml:space="preserve">#Displays the probability </w:t>
+      </w:r>
+      <w:r>
+        <w:rPr>
+          <w:rFonts w:ascii="Courier" w:hAnsi="Courier" w:cs="Courier"/>
+          <w:i/>
+          <w:iCs/>
+          <w:color w:val="9C819F"/>
+        </w:rPr>
+        <w:t>distribution</w:t>
+      </w:r>
+      <w:r>
+        <w:rPr>
+          <w:rFonts w:ascii="Courier" w:hAnsi="Courier" w:cs="Courier"/>
+          <w:i/>
+          <w:iCs/>
+          <w:color w:val="9C819F"/>
+        </w:rPr>
+        <w:t xml:space="preserve"> function</w:t>
+      </w:r>
+    </w:p>
+    <w:p>
+      <w:pPr>
+        <w:autoSpaceDE w:val="0"/>
+        <w:autoSpaceDN w:val="0"/>
+        <w:adjustRightInd w:val="0"/>
+        <w:rPr>
+          <w:rFonts w:ascii="Courier" w:hAnsi="Courier" w:cs="Courier"/>
+        </w:rPr>
+      </w:pPr>
+      <w:r>
+        <w:rPr>
+          <w:rFonts w:ascii="Courier" w:hAnsi="Courier" w:cs="Courier"/>
+        </w:rPr>
+        <w:t>## winnings</w:t>
+      </w:r>
+    </w:p>
+    <w:p>
+      <w:pPr>
+        <w:autoSpaceDE w:val="0"/>
+        <w:autoSpaceDN w:val="0"/>
+        <w:adjustRightInd w:val="0"/>
+        <w:rPr>
+          <w:rFonts w:ascii="Courier" w:hAnsi="Courier" w:cs="Courier"/>
+        </w:rPr>
+      </w:pPr>
+      <w:r>
+        <w:rPr>
+          <w:rFonts w:ascii="Courier" w:hAnsi="Courier" w:cs="Courier"/>
+        </w:rPr>
+        <w:t xml:space="preserve">##   -10     0    14 </w:t>
+      </w:r>
+    </w:p>
+    <w:p>
+      <w:pPr>
+        <w:autoSpaceDE w:val="0"/>
+        <w:autoSpaceDN w:val="0"/>
+        <w:adjustRightInd w:val="0"/>
+        <w:rPr>
+          <w:rFonts w:ascii="Courier" w:hAnsi="Courier" w:cs="Courier"/>
+        </w:rPr>
+      </w:pPr>
+      <w:r>
+        <w:rPr>
+          <w:rFonts w:ascii="Courier" w:hAnsi="Courier" w:cs="Courier"/>
+        </w:rPr>
+        <w:t>## 0.4</w:t>
+      </w:r>
+      <w:r>
+        <w:rPr>
+          <w:rFonts w:ascii="Courier" w:hAnsi="Courier" w:cs="Courier"/>
+        </w:rPr>
+        <w:t>79</w:t>
+      </w:r>
+      <w:r>
+        <w:rPr>
+          <w:rFonts w:ascii="Courier" w:hAnsi="Courier" w:cs="Courier"/>
+        </w:rPr>
+        <w:t xml:space="preserve"> 0.35</w:t>
+      </w:r>
+      <w:r>
+        <w:rPr>
+          <w:rFonts w:ascii="Courier" w:hAnsi="Courier" w:cs="Courier"/>
+        </w:rPr>
+        <w:t>0</w:t>
+      </w:r>
+      <w:r>
+        <w:rPr>
+          <w:rFonts w:ascii="Courier" w:hAnsi="Courier" w:cs="Courier"/>
+        </w:rPr>
+        <w:t xml:space="preserve"> 0.1</w:t>
+      </w:r>
+      <w:r>
+        <w:rPr>
+          <w:rFonts w:ascii="Courier" w:hAnsi="Courier" w:cs="Courier"/>
+        </w:rPr>
+        <w:t>71</w:t>
+      </w:r>
+    </w:p>
+    <w:p>
+      <w:pPr>
+        <w:autoSpaceDE w:val="0"/>
+        <w:autoSpaceDN w:val="0"/>
+        <w:adjustRightInd w:val="0"/>
+        <w:rPr>
+          <w:rFonts w:ascii="Courier" w:hAnsi="Courier" w:cs="Courier"/>
+        </w:rPr>
+      </w:pPr>
+      <w:proofErr w:type="spellStart"/>
+      <w:r>
+        <w:rPr>
+          <w:rFonts w:ascii="Courier" w:hAnsi="Courier" w:cs="Courier"/>
+          <w:color w:val="464646"/>
+        </w:rPr>
+        <w:t>winProp</w:t>
+      </w:r>
+      <w:proofErr w:type="spellEnd"/>
+      <w:r>
+        <w:rPr>
+          <w:rFonts w:ascii="Courier" w:hAnsi="Courier" w:cs="Courier"/>
+        </w:rPr>
+        <w:t xml:space="preserve"> </w:t>
+      </w:r>
+      <w:r>
+        <w:rPr>
+          <w:rFonts w:ascii="Courier" w:hAnsi="Courier" w:cs="Courier"/>
+          <w:color w:val="9F4552"/>
+        </w:rPr>
+        <w:t>=</w:t>
+      </w:r>
+      <w:r>
+        <w:rPr>
+          <w:rFonts w:ascii="Courier" w:hAnsi="Courier" w:cs="Courier"/>
+        </w:rPr>
+        <w:t xml:space="preserve"> </w:t>
+      </w:r>
+      <w:r>
+        <w:rPr>
+          <w:rFonts w:ascii="Courier" w:hAnsi="Courier" w:cs="Courier"/>
+          <w:b/>
+          <w:bCs/>
+          <w:color w:val="AC4452"/>
+        </w:rPr>
+        <w:t>table</w:t>
+      </w:r>
+      <w:r>
+        <w:rPr>
+          <w:rFonts w:ascii="Courier" w:hAnsi="Courier" w:cs="Courier"/>
+          <w:color w:val="464646"/>
+        </w:rPr>
+        <w:t>(winnings)</w:t>
+      </w:r>
+      <w:r>
+        <w:rPr>
+          <w:rFonts w:ascii="Courier" w:hAnsi="Courier" w:cs="Courier"/>
+        </w:rPr>
+        <w:t>/</w:t>
+      </w:r>
+      <w:r>
+        <w:rPr>
+          <w:rFonts w:ascii="Courier" w:hAnsi="Courier" w:cs="Courier"/>
+          <w:color w:val="9D007E"/>
+        </w:rPr>
+        <w:t>1000</w:t>
+      </w:r>
+    </w:p>
+    <w:p>
+      <w:pPr>
+        <w:autoSpaceDE w:val="0"/>
+        <w:autoSpaceDN w:val="0"/>
+        <w:adjustRightInd w:val="0"/>
+        <w:rPr>
+          <w:rFonts w:ascii="Courier" w:hAnsi="Courier" w:cs="Courier"/>
+        </w:rPr>
+      </w:pPr>
+      <w:proofErr w:type="spellStart"/>
+      <w:r>
+        <w:rPr>
+          <w:rFonts w:ascii="Courier" w:hAnsi="Courier" w:cs="Courier"/>
+          <w:b/>
+          <w:bCs/>
+          <w:color w:val="AC4452"/>
+        </w:rPr>
+        <w:t>cumsum</w:t>
+      </w:r>
+      <w:proofErr w:type="spellEnd"/>
+      <w:r>
+        <w:rPr>
+          <w:rFonts w:ascii="Courier" w:hAnsi="Courier" w:cs="Courier"/>
+          <w:color w:val="464646"/>
+        </w:rPr>
+        <w:t>(</w:t>
+      </w:r>
+      <w:proofErr w:type="spellStart"/>
+      <w:r>
+        <w:rPr>
+          <w:rFonts w:ascii="Courier" w:hAnsi="Courier" w:cs="Courier"/>
+          <w:color w:val="464646"/>
+        </w:rPr>
+        <w:t>winProp</w:t>
+      </w:r>
+      <w:proofErr w:type="spellEnd"/>
+      <w:r>
+        <w:rPr>
+          <w:rFonts w:ascii="Courier" w:hAnsi="Courier" w:cs="Courier"/>
+          <w:color w:val="464646"/>
+        </w:rPr>
+        <w:t>)</w:t>
+      </w:r>
+      <w:r>
+        <w:rPr>
+          <w:rFonts w:ascii="Courier" w:hAnsi="Courier" w:cs="Courier"/>
+        </w:rPr>
+        <w:t xml:space="preserve"> </w:t>
+      </w:r>
+      <w:r>
+        <w:rPr>
+          <w:rFonts w:ascii="Courier" w:hAnsi="Courier" w:cs="Courier"/>
+          <w:i/>
+          <w:iCs/>
+          <w:color w:val="9C819F"/>
+        </w:rPr>
+        <w:t xml:space="preserve">#Displays the cumulative </w:t>
+      </w:r>
+      <w:r>
+        <w:rPr>
+          <w:rFonts w:ascii="Courier" w:hAnsi="Courier" w:cs="Courier"/>
+          <w:i/>
+          <w:iCs/>
+          <w:color w:val="9C819F"/>
+        </w:rPr>
+        <w:t>distribution</w:t>
+      </w:r>
+      <w:r>
+        <w:rPr>
+          <w:rFonts w:ascii="Courier" w:hAnsi="Courier" w:cs="Courier"/>
+          <w:i/>
+          <w:iCs/>
+          <w:color w:val="9C819F"/>
+        </w:rPr>
+        <w:t xml:space="preserve"> function (CDF)</w:t>
+      </w:r>
+    </w:p>
+    <w:p>
+      <w:pPr>
+        <w:autoSpaceDE w:val="0"/>
+        <w:autoSpaceDN w:val="0"/>
+        <w:adjustRightInd w:val="0"/>
+        <w:rPr>
+          <w:rFonts w:ascii="Courier" w:hAnsi="Courier" w:cs="Courier"/>
+        </w:rPr>
+      </w:pPr>
+      <w:r>
+        <w:rPr>
+          <w:rFonts w:ascii="Courier" w:hAnsi="Courier" w:cs="Courier"/>
+        </w:rPr>
+        <w:t xml:space="preserve">##   -10     0    14 </w:t>
+      </w:r>
+    </w:p>
+    <w:p>
+      <w:pPr>
+        <w:autoSpaceDE w:val="0"/>
+        <w:autoSpaceDN w:val="0"/>
+        <w:adjustRightInd w:val="0"/>
+        <w:rPr>
+          <w:rFonts w:ascii="Courier" w:hAnsi="Courier" w:cs="Courier"/>
+        </w:rPr>
+      </w:pPr>
+      <w:r>
+        <w:rPr>
+          <w:rFonts w:ascii="Courier" w:hAnsi="Courier" w:cs="Courier"/>
+        </w:rPr>
+        <w:t>## 0.4</w:t>
+      </w:r>
+      <w:r>
+        <w:rPr>
+          <w:rFonts w:ascii="Courier" w:hAnsi="Courier" w:cs="Courier"/>
+        </w:rPr>
+        <w:t>79</w:t>
+      </w:r>
+      <w:r>
+        <w:rPr>
+          <w:rFonts w:ascii="Courier" w:hAnsi="Courier" w:cs="Courier"/>
+        </w:rPr>
+        <w:t xml:space="preserve"> 0.8</w:t>
+      </w:r>
+      <w:r>
+        <w:rPr>
+          <w:rFonts w:ascii="Courier" w:hAnsi="Courier" w:cs="Courier"/>
+        </w:rPr>
+        <w:t>29</w:t>
+      </w:r>
+      <w:r>
+        <w:rPr>
+          <w:rFonts w:ascii="Courier" w:hAnsi="Courier" w:cs="Courier"/>
+        </w:rPr>
+        <w:t xml:space="preserve"> 1.00</w:t>
+      </w:r>
+      <w:bookmarkStart w:id="0" w:name="_GoBack"/>
+      <w:bookmarkEnd w:id="0"/>
+      <w:r>
+        <w:rPr>
+          <w:rFonts w:ascii="Courier" w:hAnsi="Courier" w:cs="Courier"/>
+        </w:rPr>
+        <w:t>0</w:t>
+      </w:r>
+    </w:p>
+    <w:p>
+      <w:pPr>
+        <w:autoSpaceDE w:val="0"/>
+        <w:autoSpaceDN w:val="0"/>
+        <w:adjustRightInd w:val="0"/>
+        <w:rPr>
+          <w:rFonts w:ascii="Courier" w:hAnsi="Courier" w:cs="Courier"/>
+        </w:rPr>
+      </w:pPr>
+      <w:r>
+        <w:rPr>
+          <w:rFonts w:ascii="Courier" w:hAnsi="Courier" w:cs="Courier"/>
+          <w:b/>
+          <w:bCs/>
+          <w:color w:val="AC4452"/>
+        </w:rPr>
+        <w:t>mean</w:t>
+      </w:r>
+      <w:r>
+        <w:rPr>
+          <w:rFonts w:ascii="Courier" w:hAnsi="Courier" w:cs="Courier"/>
+          <w:color w:val="464646"/>
+        </w:rPr>
+        <w:t>(</w:t>
+      </w:r>
+      <w:proofErr w:type="gramStart"/>
+      <w:r>
+        <w:rPr>
+          <w:rFonts w:ascii="Courier" w:hAnsi="Courier" w:cs="Courier"/>
+          <w:color w:val="464646"/>
+        </w:rPr>
+        <w:t>winnings)</w:t>
+      </w:r>
+      <w:r>
+        <w:rPr>
+          <w:rFonts w:ascii="Courier" w:hAnsi="Courier" w:cs="Courier"/>
+        </w:rPr>
+        <w:t xml:space="preserve">  </w:t>
+      </w:r>
+      <w:r>
+        <w:rPr>
+          <w:rFonts w:ascii="Courier" w:hAnsi="Courier" w:cs="Courier"/>
+          <w:i/>
+          <w:iCs/>
+          <w:color w:val="9C819F"/>
+        </w:rPr>
+        <w:t>#</w:t>
+      </w:r>
+      <w:proofErr w:type="gramEnd"/>
+      <w:r>
+        <w:rPr>
+          <w:rFonts w:ascii="Courier" w:hAnsi="Courier" w:cs="Courier"/>
+          <w:i/>
+          <w:iCs/>
+          <w:color w:val="9C819F"/>
+        </w:rPr>
+        <w:t>Displays the</w:t>
+      </w:r>
+      <w:r>
+        <w:rPr>
+          <w:rFonts w:ascii="Courier" w:hAnsi="Courier" w:cs="Courier"/>
+          <w:i/>
+          <w:iCs/>
+          <w:color w:val="9C819F"/>
+        </w:rPr>
+        <w:t xml:space="preserve"> sample</w:t>
+      </w:r>
+      <w:r>
+        <w:rPr>
+          <w:rFonts w:ascii="Courier" w:hAnsi="Courier" w:cs="Courier"/>
+          <w:i/>
+          <w:iCs/>
+          <w:color w:val="9C819F"/>
+        </w:rPr>
+        <w:t xml:space="preserve"> mean</w:t>
+      </w:r>
+    </w:p>
+    <w:p>
+      <w:pPr>
+        <w:autoSpaceDE w:val="0"/>
+        <w:autoSpaceDN w:val="0"/>
+        <w:adjustRightInd w:val="0"/>
+        <w:rPr>
+          <w:rFonts w:ascii="Courier" w:hAnsi="Courier" w:cs="Courier"/>
+        </w:rPr>
+      </w:pPr>
+      <w:r>
+        <w:rPr>
+          <w:rFonts w:ascii="Courier" w:hAnsi="Courier" w:cs="Courier"/>
+        </w:rPr>
+        <w:t>## [1] -2.</w:t>
+      </w:r>
+      <w:r>
+        <w:rPr>
+          <w:rFonts w:ascii="Courier" w:hAnsi="Courier" w:cs="Courier"/>
+        </w:rPr>
+        <w:t>396</w:t>
+      </w:r>
+    </w:p>
+    <w:p>
+      <w:pPr>
+        <w:autoSpaceDE w:val="0"/>
+        <w:autoSpaceDN w:val="0"/>
+        <w:adjustRightInd w:val="0"/>
+        <w:rPr>
+          <w:rFonts w:ascii="Courier" w:hAnsi="Courier" w:cs="Courier"/>
+        </w:rPr>
+      </w:pPr>
+      <w:proofErr w:type="spellStart"/>
+      <w:r>
+        <w:rPr>
+          <w:rFonts w:ascii="Courier" w:hAnsi="Courier" w:cs="Courier"/>
+          <w:b/>
+          <w:bCs/>
+          <w:color w:val="AC4452"/>
+        </w:rPr>
+        <w:t>sd</w:t>
+      </w:r>
+      <w:proofErr w:type="spellEnd"/>
+      <w:r>
+        <w:rPr>
+          <w:rFonts w:ascii="Courier" w:hAnsi="Courier" w:cs="Courier"/>
+          <w:color w:val="464646"/>
+        </w:rPr>
+        <w:t>(</w:t>
+      </w:r>
+      <w:proofErr w:type="gramStart"/>
+      <w:r>
+        <w:rPr>
+          <w:rFonts w:ascii="Courier" w:hAnsi="Courier" w:cs="Courier"/>
+          <w:color w:val="464646"/>
+        </w:rPr>
+        <w:t>winnings)</w:t>
+      </w:r>
+      <w:r>
+        <w:rPr>
+          <w:rFonts w:ascii="Courier" w:hAnsi="Courier" w:cs="Courier"/>
+        </w:rPr>
+        <w:t xml:space="preserve">   </w:t>
+      </w:r>
+      <w:proofErr w:type="gramEnd"/>
+      <w:r>
+        <w:rPr>
+          <w:rFonts w:ascii="Courier" w:hAnsi="Courier" w:cs="Courier"/>
+        </w:rPr>
+        <w:t xml:space="preserve"> </w:t>
+      </w:r>
+      <w:r>
+        <w:rPr>
+          <w:rFonts w:ascii="Courier" w:hAnsi="Courier" w:cs="Courier"/>
+          <w:i/>
+          <w:iCs/>
+          <w:color w:val="9C819F"/>
+        </w:rPr>
+        <w:t xml:space="preserve">#Displays the </w:t>
+      </w:r>
+      <w:r>
+        <w:rPr>
+          <w:rFonts w:ascii="Courier" w:hAnsi="Courier" w:cs="Courier"/>
+          <w:i/>
+          <w:iCs/>
+          <w:color w:val="9C819F"/>
+        </w:rPr>
+        <w:t xml:space="preserve">sample </w:t>
+      </w:r>
+      <w:r>
+        <w:rPr>
+          <w:rFonts w:ascii="Courier" w:hAnsi="Courier" w:cs="Courier"/>
+          <w:i/>
+          <w:iCs/>
+          <w:color w:val="9C819F"/>
+        </w:rPr>
+        <w:t>standard</w:t>
+      </w:r>
+      <w:r>
+        <w:rPr>
+          <w:rFonts w:ascii="Courier" w:hAnsi="Courier" w:cs="Courier"/>
+          <w:i/>
+          <w:iCs/>
+          <w:color w:val="9C819F"/>
+        </w:rPr>
+        <w:t xml:space="preserve"> </w:t>
+      </w:r>
+      <w:r>
+        <w:rPr>
+          <w:rFonts w:ascii="Courier" w:hAnsi="Courier" w:cs="Courier"/>
+          <w:i/>
+          <w:iCs/>
+          <w:color w:val="9C819F"/>
+        </w:rPr>
+        <w:t>deviation</w:t>
+      </w:r>
+    </w:p>
+    <w:p>
+      <w:pPr>
+        <w:autoSpaceDE w:val="0"/>
+        <w:autoSpaceDN w:val="0"/>
+        <w:adjustRightInd w:val="0"/>
+        <w:rPr>
+          <w:rFonts w:ascii="Courier" w:hAnsi="Courier" w:cs="Courier"/>
+        </w:rPr>
+      </w:pPr>
+      <w:r>
+        <w:rPr>
+          <w:rFonts w:ascii="Courier" w:hAnsi="Courier" w:cs="Courier"/>
+        </w:rPr>
+        <w:t>## [1] 8.</w:t>
+      </w:r>
+      <w:r>
+        <w:rPr>
+          <w:rFonts w:ascii="Courier" w:hAnsi="Courier" w:cs="Courier"/>
+        </w:rPr>
+        <w:t>703</w:t>
+      </w:r>
+    </w:p>
+    <w:p>
+      <w:pPr>
+        <w:autoSpaceDE w:val="0"/>
+        <w:autoSpaceDN w:val="0"/>
+        <w:adjustRightInd w:val="0"/>
+        <w:rPr>
+          <w:rFonts w:ascii="Courier" w:hAnsi="Courier" w:cs="Courier"/>
+        </w:rPr>
+      </w:pPr>
+      <w:proofErr w:type="spellStart"/>
+      <w:r>
+        <w:rPr>
+          <w:rFonts w:ascii="Courier" w:hAnsi="Courier" w:cs="Courier"/>
+          <w:b/>
+          <w:bCs/>
+          <w:color w:val="AC4452"/>
+        </w:rPr>
+        <w:t>var</w:t>
+      </w:r>
+      <w:proofErr w:type="spellEnd"/>
+      <w:r>
+        <w:rPr>
+          <w:rFonts w:ascii="Courier" w:hAnsi="Courier" w:cs="Courier"/>
+          <w:color w:val="464646"/>
+        </w:rPr>
+        <w:t>(</w:t>
+      </w:r>
+      <w:proofErr w:type="gramStart"/>
+      <w:r>
+        <w:rPr>
+          <w:rFonts w:ascii="Courier" w:hAnsi="Courier" w:cs="Courier"/>
+          <w:color w:val="464646"/>
+        </w:rPr>
+        <w:t>winnings)</w:t>
+      </w:r>
+      <w:r>
+        <w:rPr>
+          <w:rFonts w:ascii="Courier" w:hAnsi="Courier" w:cs="Courier"/>
+        </w:rPr>
+        <w:t xml:space="preserve">   </w:t>
+      </w:r>
+      <w:proofErr w:type="gramEnd"/>
+      <w:r>
+        <w:rPr>
+          <w:rFonts w:ascii="Courier" w:hAnsi="Courier" w:cs="Courier"/>
+          <w:i/>
+          <w:iCs/>
+          <w:color w:val="9C819F"/>
+        </w:rPr>
+        <w:t xml:space="preserve">#Displays the </w:t>
+      </w:r>
+      <w:r>
+        <w:rPr>
+          <w:rFonts w:ascii="Courier" w:hAnsi="Courier" w:cs="Courier"/>
+          <w:i/>
+          <w:iCs/>
+          <w:color w:val="9C819F"/>
+        </w:rPr>
+        <w:t xml:space="preserve">sample </w:t>
+      </w:r>
+      <w:r>
+        <w:rPr>
+          <w:rFonts w:ascii="Courier" w:hAnsi="Courier" w:cs="Courier"/>
+          <w:i/>
+          <w:iCs/>
+          <w:color w:val="9C819F"/>
+        </w:rPr>
+        <w:t>variance</w:t>
+      </w:r>
+    </w:p>
+    <w:p>
+      <w:pPr>
+        <w:spacing w:line="276" w:lineRule="auto"/>
+        <w:rPr>
+          <w:rFonts w:ascii="Times New Roman" w:eastAsiaTheme="minorEastAsia" w:hAnsi="Times New Roman" w:cs="Times New Roman"/>
+        </w:rPr>
+      </w:pPr>
+      <w:r>
+        <w:rPr>
+          <w:rFonts w:ascii="Courier" w:hAnsi="Courier" w:cs="Courier"/>
+        </w:rPr>
+        <w:t>## [1] 7</w:t>
+      </w:r>
+      <w:r>
+        <w:rPr>
+          <w:rFonts w:ascii="Courier" w:hAnsi="Courier" w:cs="Courier"/>
+        </w:rPr>
+        <w:t>5.7509</w:t>
       </w:r>
     </w:p>
     <w:sectPr>

</xml_diff>